<commit_message>
Add new HAL functions
</commit_message>
<xml_diff>
--- a/Report/CSE312_Project_2.docx
+++ b/Report/CSE312_Project_2.docx
@@ -17,7 +17,16 @@
         <w:t xml:space="preserve"> [</w:t>
       </w:r>
       <w:r>
-        <w:t>smart home</w:t>
+        <w:t>S</w:t>
+      </w:r>
+      <w:r>
+        <w:t xml:space="preserve">mart </w:t>
+      </w:r>
+      <w:r>
+        <w:t>H</w:t>
+      </w:r>
+      <w:r>
+        <w:t>ome</w:t>
       </w:r>
       <w:r>
         <w:t>]</w:t>
@@ -225,7 +234,7 @@
         <w:t xml:space="preserve"> </w:t>
       </w:r>
       <w:r>
-        <w:t xml:space="preserve">     4-   stepper motor </w:t>
+        <w:t xml:space="preserve">     4-   stepper motor</w:t>
       </w:r>
     </w:p>
     <w:p>
@@ -242,12 +251,8 @@
         <w:tblLook w:val="04A0" w:firstRow="1" w:lastRow="0" w:firstColumn="1" w:lastColumn="0" w:noHBand="0" w:noVBand="1"/>
       </w:tblPr>
       <w:tblGrid>
-        <w:gridCol w:w="2948"/>
-        <w:gridCol w:w="1359"/>
-        <w:gridCol w:w="1359"/>
-        <w:gridCol w:w="1361"/>
-        <w:gridCol w:w="1363"/>
-        <w:gridCol w:w="1236"/>
+        <w:gridCol w:w="2947"/>
+        <w:gridCol w:w="6679"/>
       </w:tblGrid>
       <w:tr>
         <w:trPr>
@@ -277,12 +282,40 @@
               </w:rPr>
               <w:t>Action</w:t>
             </w:r>
+            <w:r>
+              <w:rPr>
+                <w:rFonts w:asciiTheme="minorHAnsi" w:eastAsiaTheme="minorEastAsia" w:hAnsiTheme="minorHAnsi" w:cstheme="minorBidi"/>
+                <w:color w:val="auto"/>
+                <w:sz w:val="22"/>
+                <w:szCs w:val="22"/>
+              </w:rPr>
+              <w:t xml:space="preserve"> (done on </w:t>
+            </w:r>
+            <w:proofErr w:type="spellStart"/>
+            <w:r>
+              <w:rPr>
+                <w:rFonts w:asciiTheme="minorHAnsi" w:eastAsiaTheme="minorEastAsia" w:hAnsiTheme="minorHAnsi" w:cstheme="minorBidi"/>
+                <w:color w:val="auto"/>
+                <w:sz w:val="22"/>
+                <w:szCs w:val="22"/>
+              </w:rPr>
+              <w:t>Tiva</w:t>
+            </w:r>
+            <w:proofErr w:type="spellEnd"/>
+            <w:r>
+              <w:rPr>
+                <w:rFonts w:asciiTheme="minorHAnsi" w:eastAsiaTheme="minorEastAsia" w:hAnsiTheme="minorHAnsi" w:cstheme="minorBidi"/>
+                <w:color w:val="auto"/>
+                <w:sz w:val="22"/>
+                <w:szCs w:val="22"/>
+              </w:rPr>
+              <w:t xml:space="preserve"> 2)</w:t>
+            </w:r>
           </w:p>
         </w:tc>
         <w:tc>
           <w:tcPr>
             <w:tcW w:w="3469" w:type="pct"/>
-            <w:gridSpan w:val="5"/>
           </w:tcPr>
           <w:p>
             <w:pPr>
@@ -342,7 +375,6 @@
         <w:tc>
           <w:tcPr>
             <w:tcW w:w="3469" w:type="pct"/>
-            <w:gridSpan w:val="5"/>
           </w:tcPr>
           <w:p>
             <w:pPr>
@@ -382,13 +414,13 @@
                 <w:rFonts w:asciiTheme="minorHAnsi" w:eastAsiaTheme="minorEastAsia" w:hAnsiTheme="minorHAnsi" w:cstheme="minorBidi"/>
                 <w:color w:val="auto"/>
               </w:rPr>
-              <w:t>Point B</w:t>
-            </w:r>
-          </w:p>
-        </w:tc>
-        <w:tc>
-          <w:tcPr>
-            <w:tcW w:w="706" w:type="pct"/>
+              <w:t>Pushing SW1 push button</w:t>
+            </w:r>
+          </w:p>
+        </w:tc>
+        <w:tc>
+          <w:tcPr>
+            <w:tcW w:w="3469" w:type="pct"/>
           </w:tcPr>
           <w:p>
             <w:pPr>
@@ -404,13 +436,100 @@
                 <w:rFonts w:asciiTheme="minorHAnsi" w:eastAsiaTheme="minorEastAsia" w:hAnsiTheme="minorHAnsi" w:cstheme="minorBidi"/>
                 <w:color w:val="auto"/>
               </w:rPr>
-              <w:t>87</w:t>
-            </w:r>
-          </w:p>
-        </w:tc>
-        <w:tc>
-          <w:tcPr>
-            <w:tcW w:w="706" w:type="pct"/>
+              <w:t>Rotate the motor anticlockwise (30 degrees)</w:t>
+            </w:r>
+          </w:p>
+        </w:tc>
+      </w:tr>
+      <w:tr>
+        <w:trPr>
+          <w:cnfStyle w:val="000000100000" w:firstRow="0" w:lastRow="0" w:firstColumn="0" w:lastColumn="0" w:oddVBand="0" w:evenVBand="0" w:oddHBand="1" w:evenHBand="0" w:firstRowFirstColumn="0" w:firstRowLastColumn="0" w:lastRowFirstColumn="0" w:lastRowLastColumn="0"/>
+        </w:trPr>
+        <w:tc>
+          <w:tcPr>
+            <w:cnfStyle w:val="001000000000" w:firstRow="0" w:lastRow="0" w:firstColumn="1" w:lastColumn="0" w:oddVBand="0" w:evenVBand="0" w:oddHBand="0" w:evenHBand="0" w:firstRowFirstColumn="0" w:firstRowLastColumn="0" w:lastRowFirstColumn="0" w:lastRowLastColumn="0"/>
+            <w:tcW w:w="1531" w:type="pct"/>
+            <w:noWrap/>
+          </w:tcPr>
+          <w:p>
+            <w:pPr>
+              <w:rPr>
+                <w:rFonts w:asciiTheme="minorHAnsi" w:eastAsiaTheme="minorEastAsia" w:hAnsiTheme="minorHAnsi" w:cstheme="minorBidi"/>
+                <w:color w:val="auto"/>
+              </w:rPr>
+            </w:pPr>
+            <w:r>
+              <w:rPr>
+                <w:rFonts w:asciiTheme="minorHAnsi" w:eastAsiaTheme="minorEastAsia" w:hAnsiTheme="minorHAnsi" w:cstheme="minorBidi"/>
+                <w:color w:val="auto"/>
+              </w:rPr>
+              <w:t>Pushing SW</w:t>
+            </w:r>
+            <w:r>
+              <w:rPr>
+                <w:rFonts w:asciiTheme="minorHAnsi" w:eastAsiaTheme="minorEastAsia" w:hAnsiTheme="minorHAnsi" w:cstheme="minorBidi"/>
+                <w:color w:val="auto"/>
+              </w:rPr>
+              <w:t>2</w:t>
+            </w:r>
+            <w:r>
+              <w:rPr>
+                <w:rFonts w:asciiTheme="minorHAnsi" w:eastAsiaTheme="minorEastAsia" w:hAnsiTheme="minorHAnsi" w:cstheme="minorBidi"/>
+                <w:color w:val="auto"/>
+              </w:rPr>
+              <w:t xml:space="preserve"> push button</w:t>
+            </w:r>
+          </w:p>
+        </w:tc>
+        <w:tc>
+          <w:tcPr>
+            <w:tcW w:w="3469" w:type="pct"/>
+          </w:tcPr>
+          <w:p>
+            <w:pPr>
+              <w:jc w:val="center"/>
+              <w:cnfStyle w:val="000000100000" w:firstRow="0" w:lastRow="0" w:firstColumn="0" w:lastColumn="0" w:oddVBand="0" w:evenVBand="0" w:oddHBand="1" w:evenHBand="0" w:firstRowFirstColumn="0" w:firstRowLastColumn="0" w:lastRowFirstColumn="0" w:lastRowLastColumn="0"/>
+              <w:rPr>
+                <w:rFonts w:asciiTheme="minorHAnsi" w:eastAsiaTheme="minorEastAsia" w:hAnsiTheme="minorHAnsi" w:cstheme="minorBidi"/>
+                <w:color w:val="auto"/>
+              </w:rPr>
+            </w:pPr>
+            <w:r>
+              <w:rPr>
+                <w:rFonts w:asciiTheme="minorHAnsi" w:eastAsiaTheme="minorEastAsia" w:hAnsiTheme="minorHAnsi" w:cstheme="minorBidi"/>
+                <w:color w:val="auto"/>
+              </w:rPr>
+              <w:t>Rotate the motor clockwise (30 degrees)</w:t>
+            </w:r>
+          </w:p>
+        </w:tc>
+      </w:tr>
+      <w:tr>
+        <w:tc>
+          <w:tcPr>
+            <w:cnfStyle w:val="001000000000" w:firstRow="0" w:lastRow="0" w:firstColumn="1" w:lastColumn="0" w:oddVBand="0" w:evenVBand="0" w:oddHBand="0" w:evenHBand="0" w:firstRowFirstColumn="0" w:firstRowLastColumn="0" w:lastRowFirstColumn="0" w:lastRowLastColumn="0"/>
+            <w:tcW w:w="1531" w:type="pct"/>
+            <w:noWrap/>
+          </w:tcPr>
+          <w:p>
+            <w:pPr>
+              <w:rPr>
+                <w:rFonts w:asciiTheme="minorHAnsi" w:eastAsiaTheme="minorEastAsia" w:hAnsiTheme="minorHAnsi" w:cstheme="minorBidi"/>
+                <w:color w:val="auto"/>
+              </w:rPr>
+            </w:pPr>
+            <w:r>
+              <w:rPr>
+                <w:rFonts w:asciiTheme="minorHAnsi" w:eastAsiaTheme="minorEastAsia" w:hAnsiTheme="minorHAnsi" w:cstheme="minorBidi"/>
+                <w:color w:val="auto"/>
+              </w:rPr>
+              <w:t>Idle</w:t>
+            </w:r>
+          </w:p>
+        </w:tc>
+        <w:tc>
+          <w:tcPr>
+            <w:tcW w:w="3469" w:type="pct"/>
           </w:tcPr>
           <w:p>
             <w:pPr>
@@ -426,439 +545,23 @@
                 <w:rFonts w:asciiTheme="minorHAnsi" w:eastAsiaTheme="minorEastAsia" w:hAnsiTheme="minorHAnsi" w:cstheme="minorBidi"/>
                 <w:color w:val="auto"/>
               </w:rPr>
-              <w:t>—</w:t>
-            </w:r>
-          </w:p>
-        </w:tc>
-        <w:tc>
-          <w:tcPr>
-            <w:tcW w:w="707" w:type="pct"/>
-          </w:tcPr>
-          <w:p>
-            <w:pPr>
-              <w:jc w:val="center"/>
-              <w:cnfStyle w:val="000000000000" w:firstRow="0" w:lastRow="0" w:firstColumn="0" w:lastColumn="0" w:oddVBand="0" w:evenVBand="0" w:oddHBand="0" w:evenHBand="0" w:firstRowFirstColumn="0" w:firstRowLastColumn="0" w:lastRowFirstColumn="0" w:lastRowLastColumn="0"/>
+              <w:t xml:space="preserve">Display the internal temperature of </w:t>
+            </w:r>
+            <w:proofErr w:type="spellStart"/>
+            <w:r>
               <w:rPr>
                 <w:rFonts w:asciiTheme="minorHAnsi" w:eastAsiaTheme="minorEastAsia" w:hAnsiTheme="minorHAnsi" w:cstheme="minorBidi"/>
                 <w:color w:val="auto"/>
               </w:rPr>
-            </w:pPr>
-          </w:p>
-        </w:tc>
-        <w:tc>
-          <w:tcPr>
-            <w:tcW w:w="708" w:type="pct"/>
-          </w:tcPr>
-          <w:p>
-            <w:pPr>
-              <w:jc w:val="center"/>
-              <w:cnfStyle w:val="000000000000" w:firstRow="0" w:lastRow="0" w:firstColumn="0" w:lastColumn="0" w:oddVBand="0" w:evenVBand="0" w:oddHBand="0" w:evenHBand="0" w:firstRowFirstColumn="0" w:firstRowLastColumn="0" w:lastRowFirstColumn="0" w:lastRowLastColumn="0"/>
+              <w:t>Tiva</w:t>
+            </w:r>
+            <w:proofErr w:type="spellEnd"/>
+            <w:r>
               <w:rPr>
                 <w:rFonts w:asciiTheme="minorHAnsi" w:eastAsiaTheme="minorEastAsia" w:hAnsiTheme="minorHAnsi" w:cstheme="minorBidi"/>
                 <w:color w:val="auto"/>
               </w:rPr>
-            </w:pPr>
-          </w:p>
-        </w:tc>
-        <w:tc>
-          <w:tcPr>
-            <w:tcW w:w="640" w:type="pct"/>
-          </w:tcPr>
-          <w:p>
-            <w:pPr>
-              <w:jc w:val="center"/>
-              <w:cnfStyle w:val="000000000000" w:firstRow="0" w:lastRow="0" w:firstColumn="0" w:lastColumn="0" w:oddVBand="0" w:evenVBand="0" w:oddHBand="0" w:evenHBand="0" w:firstRowFirstColumn="0" w:firstRowLastColumn="0" w:lastRowFirstColumn="0" w:lastRowLastColumn="0"/>
-              <w:rPr>
-                <w:rFonts w:asciiTheme="minorHAnsi" w:eastAsiaTheme="minorEastAsia" w:hAnsiTheme="minorHAnsi" w:cstheme="minorBidi"/>
-                <w:color w:val="auto"/>
-              </w:rPr>
-            </w:pPr>
-          </w:p>
-        </w:tc>
-      </w:tr>
-      <w:tr>
-        <w:trPr>
-          <w:cnfStyle w:val="000000100000" w:firstRow="0" w:lastRow="0" w:firstColumn="0" w:lastColumn="0" w:oddVBand="0" w:evenVBand="0" w:oddHBand="1" w:evenHBand="0" w:firstRowFirstColumn="0" w:firstRowLastColumn="0" w:lastRowFirstColumn="0" w:lastRowLastColumn="0"/>
-        </w:trPr>
-        <w:tc>
-          <w:tcPr>
-            <w:cnfStyle w:val="001000000000" w:firstRow="0" w:lastRow="0" w:firstColumn="1" w:lastColumn="0" w:oddVBand="0" w:evenVBand="0" w:oddHBand="0" w:evenHBand="0" w:firstRowFirstColumn="0" w:firstRowLastColumn="0" w:lastRowFirstColumn="0" w:lastRowLastColumn="0"/>
-            <w:tcW w:w="1531" w:type="pct"/>
-            <w:noWrap/>
-          </w:tcPr>
-          <w:p>
-            <w:pPr>
-              <w:rPr>
-                <w:rFonts w:asciiTheme="minorHAnsi" w:eastAsiaTheme="minorEastAsia" w:hAnsiTheme="minorHAnsi" w:cstheme="minorBidi"/>
-                <w:color w:val="auto"/>
-              </w:rPr>
-            </w:pPr>
-            <w:r>
-              <w:rPr>
-                <w:rFonts w:asciiTheme="minorHAnsi" w:eastAsiaTheme="minorEastAsia" w:hAnsiTheme="minorHAnsi" w:cstheme="minorBidi"/>
-                <w:color w:val="auto"/>
-              </w:rPr>
-              <w:t>Point C</w:t>
-            </w:r>
-          </w:p>
-        </w:tc>
-        <w:tc>
-          <w:tcPr>
-            <w:tcW w:w="706" w:type="pct"/>
-          </w:tcPr>
-          <w:p>
-            <w:pPr>
-              <w:jc w:val="center"/>
-              <w:cnfStyle w:val="000000100000" w:firstRow="0" w:lastRow="0" w:firstColumn="0" w:lastColumn="0" w:oddVBand="0" w:evenVBand="0" w:oddHBand="1" w:evenHBand="0" w:firstRowFirstColumn="0" w:firstRowLastColumn="0" w:lastRowFirstColumn="0" w:lastRowLastColumn="0"/>
-              <w:rPr>
-                <w:rFonts w:asciiTheme="minorHAnsi" w:eastAsiaTheme="minorEastAsia" w:hAnsiTheme="minorHAnsi" w:cstheme="minorBidi"/>
-                <w:color w:val="auto"/>
-              </w:rPr>
-            </w:pPr>
-            <w:r>
-              <w:rPr>
-                <w:rFonts w:asciiTheme="minorHAnsi" w:eastAsiaTheme="minorEastAsia" w:hAnsiTheme="minorHAnsi" w:cstheme="minorBidi"/>
-                <w:color w:val="auto"/>
-              </w:rPr>
-              <w:t>64</w:t>
-            </w:r>
-          </w:p>
-        </w:tc>
-        <w:tc>
-          <w:tcPr>
-            <w:tcW w:w="706" w:type="pct"/>
-          </w:tcPr>
-          <w:p>
-            <w:pPr>
-              <w:jc w:val="center"/>
-              <w:cnfStyle w:val="000000100000" w:firstRow="0" w:lastRow="0" w:firstColumn="0" w:lastColumn="0" w:oddVBand="0" w:evenVBand="0" w:oddHBand="1" w:evenHBand="0" w:firstRowFirstColumn="0" w:firstRowLastColumn="0" w:lastRowFirstColumn="0" w:lastRowLastColumn="0"/>
-              <w:rPr>
-                <w:rFonts w:asciiTheme="minorHAnsi" w:eastAsiaTheme="minorEastAsia" w:hAnsiTheme="minorHAnsi" w:cstheme="minorBidi"/>
-                <w:color w:val="auto"/>
-              </w:rPr>
-            </w:pPr>
-            <w:r>
-              <w:rPr>
-                <w:rFonts w:asciiTheme="minorHAnsi" w:eastAsiaTheme="minorEastAsia" w:hAnsiTheme="minorHAnsi" w:cstheme="minorBidi"/>
-                <w:color w:val="auto"/>
-              </w:rPr>
-              <w:t>56</w:t>
-            </w:r>
-          </w:p>
-        </w:tc>
-        <w:tc>
-          <w:tcPr>
-            <w:tcW w:w="707" w:type="pct"/>
-          </w:tcPr>
-          <w:p>
-            <w:pPr>
-              <w:jc w:val="center"/>
-              <w:cnfStyle w:val="000000100000" w:firstRow="0" w:lastRow="0" w:firstColumn="0" w:lastColumn="0" w:oddVBand="0" w:evenVBand="0" w:oddHBand="1" w:evenHBand="0" w:firstRowFirstColumn="0" w:firstRowLastColumn="0" w:lastRowFirstColumn="0" w:lastRowLastColumn="0"/>
-              <w:rPr>
-                <w:rFonts w:asciiTheme="minorHAnsi" w:eastAsiaTheme="minorEastAsia" w:hAnsiTheme="minorHAnsi" w:cstheme="minorBidi"/>
-                <w:color w:val="auto"/>
-              </w:rPr>
-            </w:pPr>
-            <w:r>
-              <w:rPr>
-                <w:rFonts w:asciiTheme="minorHAnsi" w:eastAsiaTheme="minorEastAsia" w:hAnsiTheme="minorHAnsi" w:cstheme="minorBidi"/>
-                <w:color w:val="auto"/>
-              </w:rPr>
-              <w:t>—</w:t>
-            </w:r>
-          </w:p>
-        </w:tc>
-        <w:tc>
-          <w:tcPr>
-            <w:tcW w:w="708" w:type="pct"/>
-          </w:tcPr>
-          <w:p>
-            <w:pPr>
-              <w:jc w:val="center"/>
-              <w:cnfStyle w:val="000000100000" w:firstRow="0" w:lastRow="0" w:firstColumn="0" w:lastColumn="0" w:oddVBand="0" w:evenVBand="0" w:oddHBand="1" w:evenHBand="0" w:firstRowFirstColumn="0" w:firstRowLastColumn="0" w:lastRowFirstColumn="0" w:lastRowLastColumn="0"/>
-              <w:rPr>
-                <w:rFonts w:asciiTheme="minorHAnsi" w:eastAsiaTheme="minorEastAsia" w:hAnsiTheme="minorHAnsi" w:cstheme="minorBidi"/>
-                <w:color w:val="auto"/>
-              </w:rPr>
-            </w:pPr>
-          </w:p>
-        </w:tc>
-        <w:tc>
-          <w:tcPr>
-            <w:tcW w:w="640" w:type="pct"/>
-          </w:tcPr>
-          <w:p>
-            <w:pPr>
-              <w:jc w:val="center"/>
-              <w:cnfStyle w:val="000000100000" w:firstRow="0" w:lastRow="0" w:firstColumn="0" w:lastColumn="0" w:oddVBand="0" w:evenVBand="0" w:oddHBand="1" w:evenHBand="0" w:firstRowFirstColumn="0" w:firstRowLastColumn="0" w:lastRowFirstColumn="0" w:lastRowLastColumn="0"/>
-              <w:rPr>
-                <w:rFonts w:asciiTheme="minorHAnsi" w:eastAsiaTheme="minorEastAsia" w:hAnsiTheme="minorHAnsi" w:cstheme="minorBidi"/>
-                <w:color w:val="auto"/>
-              </w:rPr>
-            </w:pPr>
-          </w:p>
-        </w:tc>
-      </w:tr>
-      <w:tr>
-        <w:tc>
-          <w:tcPr>
-            <w:cnfStyle w:val="001000000000" w:firstRow="0" w:lastRow="0" w:firstColumn="1" w:lastColumn="0" w:oddVBand="0" w:evenVBand="0" w:oddHBand="0" w:evenHBand="0" w:firstRowFirstColumn="0" w:firstRowLastColumn="0" w:lastRowFirstColumn="0" w:lastRowLastColumn="0"/>
-            <w:tcW w:w="1531" w:type="pct"/>
-            <w:noWrap/>
-          </w:tcPr>
-          <w:p>
-            <w:pPr>
-              <w:rPr>
-                <w:rFonts w:asciiTheme="minorHAnsi" w:eastAsiaTheme="minorEastAsia" w:hAnsiTheme="minorHAnsi" w:cstheme="minorBidi"/>
-                <w:color w:val="auto"/>
-              </w:rPr>
-            </w:pPr>
-            <w:r>
-              <w:rPr>
-                <w:rFonts w:asciiTheme="minorHAnsi" w:eastAsiaTheme="minorEastAsia" w:hAnsiTheme="minorHAnsi" w:cstheme="minorBidi"/>
-                <w:color w:val="auto"/>
-              </w:rPr>
-              <w:t>Point D</w:t>
-            </w:r>
-          </w:p>
-        </w:tc>
-        <w:tc>
-          <w:tcPr>
-            <w:tcW w:w="706" w:type="pct"/>
-          </w:tcPr>
-          <w:p>
-            <w:pPr>
-              <w:jc w:val="center"/>
-              <w:cnfStyle w:val="000000000000" w:firstRow="0" w:lastRow="0" w:firstColumn="0" w:lastColumn="0" w:oddVBand="0" w:evenVBand="0" w:oddHBand="0" w:evenHBand="0" w:firstRowFirstColumn="0" w:firstRowLastColumn="0" w:lastRowFirstColumn="0" w:lastRowLastColumn="0"/>
-              <w:rPr>
-                <w:rFonts w:asciiTheme="minorHAnsi" w:eastAsiaTheme="minorEastAsia" w:hAnsiTheme="minorHAnsi" w:cstheme="minorBidi"/>
-                <w:color w:val="auto"/>
-              </w:rPr>
-            </w:pPr>
-            <w:r>
-              <w:rPr>
-                <w:rFonts w:asciiTheme="minorHAnsi" w:eastAsiaTheme="minorEastAsia" w:hAnsiTheme="minorHAnsi" w:cstheme="minorBidi"/>
-                <w:color w:val="auto"/>
-              </w:rPr>
-              <w:t>37</w:t>
-            </w:r>
-          </w:p>
-        </w:tc>
-        <w:tc>
-          <w:tcPr>
-            <w:tcW w:w="706" w:type="pct"/>
-          </w:tcPr>
-          <w:p>
-            <w:pPr>
-              <w:jc w:val="center"/>
-              <w:cnfStyle w:val="000000000000" w:firstRow="0" w:lastRow="0" w:firstColumn="0" w:lastColumn="0" w:oddVBand="0" w:evenVBand="0" w:oddHBand="0" w:evenHBand="0" w:firstRowFirstColumn="0" w:firstRowLastColumn="0" w:lastRowFirstColumn="0" w:lastRowLastColumn="0"/>
-              <w:rPr>
-                <w:rFonts w:asciiTheme="minorHAnsi" w:eastAsiaTheme="minorEastAsia" w:hAnsiTheme="minorHAnsi" w:cstheme="minorBidi"/>
-                <w:color w:val="auto"/>
-              </w:rPr>
-            </w:pPr>
-            <w:r>
-              <w:rPr>
-                <w:rFonts w:asciiTheme="minorHAnsi" w:eastAsiaTheme="minorEastAsia" w:hAnsiTheme="minorHAnsi" w:cstheme="minorBidi"/>
-                <w:color w:val="auto"/>
-              </w:rPr>
-              <w:t>32</w:t>
-            </w:r>
-          </w:p>
-        </w:tc>
-        <w:tc>
-          <w:tcPr>
-            <w:tcW w:w="707" w:type="pct"/>
-          </w:tcPr>
-          <w:p>
-            <w:pPr>
-              <w:jc w:val="center"/>
-              <w:cnfStyle w:val="000000000000" w:firstRow="0" w:lastRow="0" w:firstColumn="0" w:lastColumn="0" w:oddVBand="0" w:evenVBand="0" w:oddHBand="0" w:evenHBand="0" w:firstRowFirstColumn="0" w:firstRowLastColumn="0" w:lastRowFirstColumn="0" w:lastRowLastColumn="0"/>
-              <w:rPr>
-                <w:rFonts w:asciiTheme="minorHAnsi" w:eastAsiaTheme="minorEastAsia" w:hAnsiTheme="minorHAnsi" w:cstheme="minorBidi"/>
-                <w:color w:val="auto"/>
-              </w:rPr>
-            </w:pPr>
-            <w:r>
-              <w:rPr>
-                <w:rFonts w:asciiTheme="minorHAnsi" w:eastAsiaTheme="minorEastAsia" w:hAnsiTheme="minorHAnsi" w:cstheme="minorBidi"/>
-                <w:color w:val="auto"/>
-              </w:rPr>
-              <w:t>91</w:t>
-            </w:r>
-          </w:p>
-        </w:tc>
-        <w:tc>
-          <w:tcPr>
-            <w:tcW w:w="708" w:type="pct"/>
-          </w:tcPr>
-          <w:p>
-            <w:pPr>
-              <w:jc w:val="center"/>
-              <w:cnfStyle w:val="000000000000" w:firstRow="0" w:lastRow="0" w:firstColumn="0" w:lastColumn="0" w:oddVBand="0" w:evenVBand="0" w:oddHBand="0" w:evenHBand="0" w:firstRowFirstColumn="0" w:firstRowLastColumn="0" w:lastRowFirstColumn="0" w:lastRowLastColumn="0"/>
-              <w:rPr>
-                <w:rFonts w:asciiTheme="minorHAnsi" w:eastAsiaTheme="minorEastAsia" w:hAnsiTheme="minorHAnsi" w:cstheme="minorBidi"/>
-                <w:color w:val="auto"/>
-              </w:rPr>
-            </w:pPr>
-            <w:r>
-              <w:rPr>
-                <w:rFonts w:asciiTheme="minorHAnsi" w:eastAsiaTheme="minorEastAsia" w:hAnsiTheme="minorHAnsi" w:cstheme="minorBidi"/>
-                <w:color w:val="auto"/>
-              </w:rPr>
-              <w:t>—</w:t>
-            </w:r>
-          </w:p>
-        </w:tc>
-        <w:tc>
-          <w:tcPr>
-            <w:tcW w:w="640" w:type="pct"/>
-          </w:tcPr>
-          <w:p>
-            <w:pPr>
-              <w:jc w:val="center"/>
-              <w:cnfStyle w:val="000000000000" w:firstRow="0" w:lastRow="0" w:firstColumn="0" w:lastColumn="0" w:oddVBand="0" w:evenVBand="0" w:oddHBand="0" w:evenHBand="0" w:firstRowFirstColumn="0" w:firstRowLastColumn="0" w:lastRowFirstColumn="0" w:lastRowLastColumn="0"/>
-              <w:rPr>
-                <w:rFonts w:asciiTheme="minorHAnsi" w:eastAsiaTheme="minorEastAsia" w:hAnsiTheme="minorHAnsi" w:cstheme="minorBidi"/>
-                <w:color w:val="auto"/>
-              </w:rPr>
-            </w:pPr>
-          </w:p>
-        </w:tc>
-      </w:tr>
-      <w:tr>
-        <w:trPr>
-          <w:cnfStyle w:val="000000100000" w:firstRow="0" w:lastRow="0" w:firstColumn="0" w:lastColumn="0" w:oddVBand="0" w:evenVBand="0" w:oddHBand="1" w:evenHBand="0" w:firstRowFirstColumn="0" w:firstRowLastColumn="0" w:lastRowFirstColumn="0" w:lastRowLastColumn="0"/>
-        </w:trPr>
-        <w:tc>
-          <w:tcPr>
-            <w:cnfStyle w:val="001000000000" w:firstRow="0" w:lastRow="0" w:firstColumn="1" w:lastColumn="0" w:oddVBand="0" w:evenVBand="0" w:oddHBand="0" w:evenHBand="0" w:firstRowFirstColumn="0" w:firstRowLastColumn="0" w:lastRowFirstColumn="0" w:lastRowLastColumn="0"/>
-            <w:tcW w:w="1531" w:type="pct"/>
-            <w:noWrap/>
-          </w:tcPr>
-          <w:p>
-            <w:pPr>
-              <w:rPr>
-                <w:rFonts w:asciiTheme="minorHAnsi" w:eastAsiaTheme="minorEastAsia" w:hAnsiTheme="minorHAnsi" w:cstheme="minorBidi"/>
-                <w:color w:val="auto"/>
-              </w:rPr>
-            </w:pPr>
-            <w:r>
-              <w:rPr>
-                <w:rFonts w:asciiTheme="minorHAnsi" w:eastAsiaTheme="minorEastAsia" w:hAnsiTheme="minorHAnsi" w:cstheme="minorBidi"/>
-                <w:color w:val="auto"/>
-              </w:rPr>
-              <w:t>Point E</w:t>
-            </w:r>
-          </w:p>
-        </w:tc>
-        <w:tc>
-          <w:tcPr>
-            <w:tcW w:w="706" w:type="pct"/>
-          </w:tcPr>
-          <w:p>
-            <w:pPr>
-              <w:jc w:val="center"/>
-              <w:cnfStyle w:val="000000100000" w:firstRow="0" w:lastRow="0" w:firstColumn="0" w:lastColumn="0" w:oddVBand="0" w:evenVBand="0" w:oddHBand="1" w:evenHBand="0" w:firstRowFirstColumn="0" w:firstRowLastColumn="0" w:lastRowFirstColumn="0" w:lastRowLastColumn="0"/>
-              <w:rPr>
-                <w:rFonts w:asciiTheme="minorHAnsi" w:eastAsiaTheme="minorEastAsia" w:hAnsiTheme="minorHAnsi" w:cstheme="minorBidi"/>
-                <w:color w:val="auto"/>
-              </w:rPr>
-            </w:pPr>
-            <w:r>
-              <w:rPr>
-                <w:rFonts w:asciiTheme="minorHAnsi" w:eastAsiaTheme="minorEastAsia" w:hAnsiTheme="minorHAnsi" w:cstheme="minorBidi"/>
-                <w:color w:val="auto"/>
-              </w:rPr>
-              <w:t>93</w:t>
-            </w:r>
-          </w:p>
-        </w:tc>
-        <w:tc>
-          <w:tcPr>
-            <w:tcW w:w="706" w:type="pct"/>
-          </w:tcPr>
-          <w:p>
-            <w:pPr>
-              <w:jc w:val="center"/>
-              <w:cnfStyle w:val="000000100000" w:firstRow="0" w:lastRow="0" w:firstColumn="0" w:lastColumn="0" w:oddVBand="0" w:evenVBand="0" w:oddHBand="1" w:evenHBand="0" w:firstRowFirstColumn="0" w:firstRowLastColumn="0" w:lastRowFirstColumn="0" w:lastRowLastColumn="0"/>
-              <w:rPr>
-                <w:rFonts w:asciiTheme="minorHAnsi" w:eastAsiaTheme="minorEastAsia" w:hAnsiTheme="minorHAnsi" w:cstheme="minorBidi"/>
-                <w:color w:val="auto"/>
-              </w:rPr>
-            </w:pPr>
-            <w:r>
-              <w:rPr>
-                <w:rFonts w:asciiTheme="minorHAnsi" w:eastAsiaTheme="minorEastAsia" w:hAnsiTheme="minorHAnsi" w:cstheme="minorBidi"/>
-                <w:color w:val="auto"/>
-              </w:rPr>
-              <w:t>35</w:t>
-            </w:r>
-          </w:p>
-        </w:tc>
-        <w:tc>
-          <w:tcPr>
-            <w:tcW w:w="707" w:type="pct"/>
-          </w:tcPr>
-          <w:p>
-            <w:pPr>
-              <w:jc w:val="center"/>
-              <w:cnfStyle w:val="000000100000" w:firstRow="0" w:lastRow="0" w:firstColumn="0" w:lastColumn="0" w:oddVBand="0" w:evenVBand="0" w:oddHBand="1" w:evenHBand="0" w:firstRowFirstColumn="0" w:firstRowLastColumn="0" w:lastRowFirstColumn="0" w:lastRowLastColumn="0"/>
-              <w:rPr>
-                <w:rFonts w:asciiTheme="minorHAnsi" w:eastAsiaTheme="minorEastAsia" w:hAnsiTheme="minorHAnsi" w:cstheme="minorBidi"/>
-                <w:color w:val="auto"/>
-              </w:rPr>
-            </w:pPr>
-            <w:r>
-              <w:rPr>
-                <w:rFonts w:asciiTheme="minorHAnsi" w:eastAsiaTheme="minorEastAsia" w:hAnsiTheme="minorHAnsi" w:cstheme="minorBidi"/>
-                <w:color w:val="auto"/>
-              </w:rPr>
-              <w:t>54</w:t>
-            </w:r>
-          </w:p>
-        </w:tc>
-        <w:tc>
-          <w:tcPr>
-            <w:tcW w:w="708" w:type="pct"/>
-          </w:tcPr>
-          <w:p>
-            <w:pPr>
-              <w:jc w:val="center"/>
-              <w:cnfStyle w:val="000000100000" w:firstRow="0" w:lastRow="0" w:firstColumn="0" w:lastColumn="0" w:oddVBand="0" w:evenVBand="0" w:oddHBand="1" w:evenHBand="0" w:firstRowFirstColumn="0" w:firstRowLastColumn="0" w:lastRowFirstColumn="0" w:lastRowLastColumn="0"/>
-              <w:rPr>
-                <w:rFonts w:asciiTheme="minorHAnsi" w:eastAsiaTheme="minorEastAsia" w:hAnsiTheme="minorHAnsi" w:cstheme="minorBidi"/>
-                <w:color w:val="auto"/>
-              </w:rPr>
-            </w:pPr>
-            <w:r>
-              <w:rPr>
-                <w:rFonts w:asciiTheme="minorHAnsi" w:eastAsiaTheme="minorEastAsia" w:hAnsiTheme="minorHAnsi" w:cstheme="minorBidi"/>
-                <w:color w:val="auto"/>
-              </w:rPr>
-              <w:t>43</w:t>
-            </w:r>
-          </w:p>
-        </w:tc>
-        <w:tc>
-          <w:tcPr>
-            <w:tcW w:w="640" w:type="pct"/>
-          </w:tcPr>
-          <w:p>
-            <w:pPr>
-              <w:jc w:val="center"/>
-              <w:cnfStyle w:val="000000100000" w:firstRow="0" w:lastRow="0" w:firstColumn="0" w:lastColumn="0" w:oddVBand="0" w:evenVBand="0" w:oddHBand="1" w:evenHBand="0" w:firstRowFirstColumn="0" w:firstRowLastColumn="0" w:lastRowFirstColumn="0" w:lastRowLastColumn="0"/>
-              <w:rPr>
-                <w:rFonts w:asciiTheme="minorHAnsi" w:eastAsiaTheme="minorEastAsia" w:hAnsiTheme="minorHAnsi" w:cstheme="minorBidi"/>
-                <w:color w:val="auto"/>
-              </w:rPr>
-            </w:pPr>
-            <w:r>
-              <w:rPr>
-                <w:rFonts w:asciiTheme="minorHAnsi" w:eastAsiaTheme="minorEastAsia" w:hAnsiTheme="minorHAnsi" w:cstheme="minorBidi"/>
-                <w:color w:val="auto"/>
-              </w:rPr>
-              <w:t>—</w:t>
+              <w:t xml:space="preserve"> 1 on LCD</w:t>
             </w:r>
           </w:p>
         </w:tc>
@@ -866,37 +569,29 @@
     </w:tbl>
     <w:p>
       <w:pPr>
-        <w:spacing w:after="221" w:line="259" w:lineRule="auto"/>
-        <w:ind w:left="0" w:firstLine="0"/>
-      </w:pPr>
-    </w:p>
-    <w:p>
-      <w:r>
-        <w:t xml:space="preserve">The operation mode of push buttons should follow these rules: </w:t>
-      </w:r>
+        <w:pStyle w:val="Heading1"/>
+        <w:spacing w:after="50"/>
+        <w:ind w:left="0" w:firstLine="0"/>
+      </w:pPr>
     </w:p>
     <w:p>
       <w:pPr>
         <w:pStyle w:val="Heading1"/>
         <w:spacing w:after="50"/>
         <w:ind w:left="-5"/>
+        <w:rPr>
+          <w:sz w:val="40"/>
+          <w:szCs w:val="32"/>
+        </w:rPr>
       </w:pPr>
       <w:r>
-        <w:t xml:space="preserve">MCAL Drivers </w:t>
+        <w:rPr>
+          <w:sz w:val="40"/>
+          <w:szCs w:val="32"/>
+        </w:rPr>
+        <w:t>MCAL Drivers</w:t>
       </w:r>
     </w:p>
-    <w:p/>
-    <w:p/>
-    <w:p/>
-    <w:p/>
-    <w:p/>
-    <w:p/>
-    <w:p/>
-    <w:p/>
-    <w:p/>
-    <w:p/>
-    <w:p/>
-    <w:p/>
     <w:p>
       <w:pPr>
         <w:ind w:left="0" w:firstLine="0"/>
@@ -926,7 +621,7 @@
     <w:tbl>
       <w:tblPr>
         <w:tblStyle w:val="PlainTable1"/>
-        <w:tblpPr w:leftFromText="180" w:rightFromText="180" w:vertAnchor="text" w:horzAnchor="margin" w:tblpY="339"/>
+        <w:tblpPr w:leftFromText="180" w:rightFromText="180" w:vertAnchor="text" w:horzAnchor="margin" w:tblpXSpec="center" w:tblpY="354"/>
         <w:tblW w:w="8370" w:type="dxa"/>
         <w:tblLook w:val="04A0" w:firstRow="1" w:lastRow="0" w:firstColumn="1" w:lastColumn="0" w:noHBand="0" w:noVBand="1"/>
       </w:tblPr>
@@ -1151,7 +846,7 @@
     <w:tbl>
       <w:tblPr>
         <w:tblStyle w:val="PlainTable1"/>
-        <w:tblpPr w:leftFromText="180" w:rightFromText="180" w:vertAnchor="text" w:horzAnchor="margin" w:tblpY="339"/>
+        <w:tblpPr w:leftFromText="180" w:rightFromText="180" w:vertAnchor="text" w:horzAnchor="margin" w:tblpXSpec="center" w:tblpY="339"/>
         <w:tblW w:w="8370" w:type="dxa"/>
         <w:tblLook w:val="04A0" w:firstRow="1" w:lastRow="0" w:firstColumn="1" w:lastColumn="0" w:noHBand="0" w:noVBand="1"/>
       </w:tblPr>
@@ -1371,6 +1066,12 @@
         <w:spacing w:after="0" w:line="259" w:lineRule="auto"/>
         <w:ind w:left="0" w:firstLine="0"/>
       </w:pPr>
+    </w:p>
+    <w:p>
+      <w:pPr>
+        <w:spacing w:after="0" w:line="259" w:lineRule="auto"/>
+        <w:ind w:left="0" w:firstLine="0"/>
+      </w:pPr>
       <w:r>
         <w:rPr>
           <w:color w:val="FF0000"/>
@@ -1383,7 +1084,7 @@
     <w:tbl>
       <w:tblPr>
         <w:tblStyle w:val="PlainTable1"/>
-        <w:tblpPr w:leftFromText="180" w:rightFromText="180" w:vertAnchor="text" w:horzAnchor="margin" w:tblpY="203"/>
+        <w:tblpPr w:leftFromText="180" w:rightFromText="180" w:vertAnchor="text" w:horzAnchor="margin" w:tblpXSpec="center" w:tblpY="188"/>
         <w:tblW w:w="8428" w:type="dxa"/>
         <w:tblLook w:val="04A0" w:firstRow="1" w:lastRow="0" w:firstColumn="1" w:lastColumn="0" w:noHBand="0" w:noVBand="1"/>
       </w:tblPr>
@@ -1599,16 +1300,10 @@
         <w:ind w:left="0" w:firstLine="0"/>
       </w:pPr>
     </w:p>
-    <w:p>
-      <w:pPr>
-        <w:spacing w:after="0" w:line="259" w:lineRule="auto"/>
-        <w:ind w:left="0" w:firstLine="0"/>
-      </w:pPr>
-    </w:p>
     <w:tbl>
       <w:tblPr>
         <w:tblStyle w:val="PlainTable1"/>
-        <w:tblpPr w:leftFromText="180" w:rightFromText="180" w:vertAnchor="text" w:horzAnchor="margin" w:tblpY="96"/>
+        <w:tblpPr w:leftFromText="180" w:rightFromText="180" w:vertAnchor="text" w:horzAnchor="margin" w:tblpXSpec="center" w:tblpY="96"/>
         <w:tblW w:w="8428" w:type="dxa"/>
         <w:tblLook w:val="04A0" w:firstRow="1" w:lastRow="0" w:firstColumn="1" w:lastColumn="0" w:noHBand="0" w:noVBand="1"/>
       </w:tblPr>
@@ -2039,14 +1734,14 @@
     <w:tbl>
       <w:tblPr>
         <w:tblStyle w:val="PlainTable1"/>
-        <w:tblpPr w:leftFromText="180" w:rightFromText="180" w:vertAnchor="page" w:horzAnchor="margin" w:tblpXSpec="center" w:tblpY="3193"/>
-        <w:tblW w:w="8390" w:type="dxa"/>
+        <w:tblpPr w:leftFromText="180" w:rightFromText="180" w:vertAnchor="page" w:horzAnchor="margin" w:tblpXSpec="center" w:tblpY="9091"/>
+        <w:tblW w:w="8455" w:type="dxa"/>
         <w:tblLook w:val="04A0" w:firstRow="1" w:lastRow="0" w:firstColumn="1" w:lastColumn="0" w:noHBand="0" w:noVBand="1"/>
       </w:tblPr>
       <w:tblGrid>
         <w:gridCol w:w="1820"/>
         <w:gridCol w:w="2609"/>
-        <w:gridCol w:w="3961"/>
+        <w:gridCol w:w="4026"/>
       </w:tblGrid>
       <w:tr>
         <w:trPr>
@@ -2070,7 +1765,7 @@
         </w:tc>
         <w:tc>
           <w:tcPr>
-            <w:tcW w:w="6570" w:type="dxa"/>
+            <w:tcW w:w="6635" w:type="dxa"/>
             <w:gridSpan w:val="2"/>
           </w:tcPr>
           <w:p>
@@ -2080,10 +1775,7 @@
               <w:cnfStyle w:val="100000000000" w:firstRow="1" w:lastRow="0" w:firstColumn="0" w:lastColumn="0" w:oddVBand="0" w:evenVBand="0" w:oddHBand="0" w:evenHBand="0" w:firstRowFirstColumn="0" w:firstRowLastColumn="0" w:lastRowFirstColumn="0" w:lastRowLastColumn="0"/>
             </w:pPr>
             <w:r>
-              <w:t>g</w:t>
-            </w:r>
-            <w:r>
-              <w:t xml:space="preserve">etGPIOData </w:t>
+              <w:t xml:space="preserve">getGPIOData </w:t>
             </w:r>
           </w:p>
         </w:tc>
@@ -2125,7 +1817,7 @@
         </w:tc>
         <w:tc>
           <w:tcPr>
-            <w:tcW w:w="3961" w:type="dxa"/>
+            <w:tcW w:w="4026" w:type="dxa"/>
           </w:tcPr>
           <w:p>
             <w:pPr>
@@ -2160,7 +1852,7 @@
         </w:tc>
         <w:tc>
           <w:tcPr>
-            <w:tcW w:w="6570" w:type="dxa"/>
+            <w:tcW w:w="6635" w:type="dxa"/>
             <w:gridSpan w:val="2"/>
           </w:tcPr>
           <w:p>
@@ -2197,7 +1889,7 @@
         </w:tc>
         <w:tc>
           <w:tcPr>
-            <w:tcW w:w="6570" w:type="dxa"/>
+            <w:tcW w:w="6635" w:type="dxa"/>
             <w:gridSpan w:val="2"/>
           </w:tcPr>
           <w:p>
@@ -2267,10 +1959,19 @@
         </w:rPr>
       </w:pPr>
     </w:p>
+    <w:p>
+      <w:pPr>
+        <w:spacing w:after="0" w:line="259" w:lineRule="auto"/>
+        <w:ind w:left="0" w:firstLine="0"/>
+        <w:rPr>
+          <w:sz w:val="22"/>
+        </w:rPr>
+      </w:pPr>
+    </w:p>
     <w:tbl>
       <w:tblPr>
         <w:tblStyle w:val="PlainTable1"/>
-        <w:tblpPr w:leftFromText="180" w:rightFromText="180" w:vertAnchor="text" w:horzAnchor="margin" w:tblpXSpec="center" w:tblpY="248"/>
+        <w:tblpPr w:leftFromText="180" w:rightFromText="180" w:vertAnchor="text" w:horzAnchor="margin" w:tblpXSpec="center" w:tblpY="-88"/>
         <w:tblW w:w="8428" w:type="dxa"/>
         <w:tblLook w:val="04A0" w:firstRow="1" w:lastRow="0" w:firstColumn="1" w:lastColumn="0" w:noHBand="0" w:noVBand="1"/>
       </w:tblPr>
@@ -2493,6 +2194,24 @@
         </w:tc>
       </w:tr>
     </w:tbl>
+    <w:p>
+      <w:pPr>
+        <w:spacing w:after="0" w:line="259" w:lineRule="auto"/>
+        <w:ind w:left="0" w:firstLine="0"/>
+        <w:rPr>
+          <w:sz w:val="22"/>
+        </w:rPr>
+      </w:pPr>
+    </w:p>
+    <w:p>
+      <w:pPr>
+        <w:spacing w:after="0" w:line="259" w:lineRule="auto"/>
+        <w:ind w:left="0" w:firstLine="0"/>
+        <w:rPr>
+          <w:sz w:val="22"/>
+        </w:rPr>
+      </w:pPr>
+    </w:p>
     <w:p/>
     <w:p>
       <w:pPr>
@@ -2543,10 +2262,52 @@
         <w:ind w:left="0" w:firstLine="0"/>
       </w:pPr>
     </w:p>
+    <w:p>
+      <w:pPr>
+        <w:spacing w:after="0" w:line="259" w:lineRule="auto"/>
+        <w:ind w:left="0" w:firstLine="0"/>
+      </w:pPr>
+    </w:p>
+    <w:p>
+      <w:pPr>
+        <w:spacing w:after="0" w:line="259" w:lineRule="auto"/>
+        <w:ind w:left="0" w:firstLine="0"/>
+      </w:pPr>
+    </w:p>
+    <w:p>
+      <w:pPr>
+        <w:spacing w:after="0" w:line="259" w:lineRule="auto"/>
+        <w:ind w:left="0" w:firstLine="0"/>
+      </w:pPr>
+    </w:p>
+    <w:p>
+      <w:pPr>
+        <w:spacing w:after="0" w:line="259" w:lineRule="auto"/>
+        <w:ind w:left="0" w:firstLine="0"/>
+      </w:pPr>
+    </w:p>
+    <w:p>
+      <w:pPr>
+        <w:spacing w:after="0" w:line="259" w:lineRule="auto"/>
+        <w:ind w:left="0" w:firstLine="0"/>
+      </w:pPr>
+    </w:p>
+    <w:p>
+      <w:pPr>
+        <w:spacing w:after="0" w:line="259" w:lineRule="auto"/>
+        <w:ind w:left="0" w:firstLine="0"/>
+      </w:pPr>
+    </w:p>
+    <w:p>
+      <w:pPr>
+        <w:spacing w:after="0" w:line="259" w:lineRule="auto"/>
+        <w:ind w:left="0" w:firstLine="0"/>
+      </w:pPr>
+    </w:p>
     <w:tbl>
       <w:tblPr>
         <w:tblStyle w:val="PlainTable1"/>
-        <w:tblpPr w:leftFromText="180" w:rightFromText="180" w:vertAnchor="text" w:horzAnchor="margin" w:tblpXSpec="center" w:tblpY="927"/>
+        <w:tblpPr w:leftFromText="180" w:rightFromText="180" w:vertAnchor="text" w:horzAnchor="margin" w:tblpXSpec="center" w:tblpY="299"/>
         <w:tblW w:w="8428" w:type="dxa"/>
         <w:tblLook w:val="04A0" w:firstRow="1" w:lastRow="0" w:firstColumn="1" w:lastColumn="0" w:noHBand="0" w:noVBand="1"/>
       </w:tblPr>
@@ -2814,12 +2575,6 @@
         </w:tc>
       </w:tr>
     </w:tbl>
-    <w:p>
-      <w:pPr>
-        <w:spacing w:after="0" w:line="259" w:lineRule="auto"/>
-        <w:ind w:left="0" w:firstLine="0"/>
-      </w:pPr>
-    </w:p>
     <w:p>
       <w:pPr>
         <w:spacing w:after="0" w:line="259" w:lineRule="auto"/>
@@ -3131,27 +2886,6 @@
     <w:p/>
     <w:p/>
     <w:p/>
-    <w:p/>
-    <w:p>
-      <w:pPr>
-        <w:ind w:left="0" w:firstLine="0"/>
-      </w:pPr>
-    </w:p>
-    <w:p>
-      <w:pPr>
-        <w:ind w:left="0" w:firstLine="0"/>
-      </w:pPr>
-    </w:p>
-    <w:p>
-      <w:pPr>
-        <w:ind w:left="0" w:firstLine="0"/>
-      </w:pPr>
-    </w:p>
-    <w:p>
-      <w:pPr>
-        <w:ind w:left="0" w:firstLine="0"/>
-      </w:pPr>
-    </w:p>
     <w:p>
       <w:pPr>
         <w:ind w:left="0" w:firstLine="0"/>
@@ -3584,6 +3318,28 @@
       <w:pPr>
         <w:spacing w:after="0" w:line="259" w:lineRule="auto"/>
         <w:ind w:left="0" w:firstLine="0"/>
+        <w:rPr>
+          <w:color w:val="FF0000"/>
+          <w:sz w:val="32"/>
+          <w:szCs w:val="32"/>
+        </w:rPr>
+      </w:pPr>
+    </w:p>
+    <w:p>
+      <w:pPr>
+        <w:spacing w:after="0" w:line="259" w:lineRule="auto"/>
+        <w:ind w:left="0" w:firstLine="0"/>
+        <w:rPr>
+          <w:color w:val="FF0000"/>
+          <w:sz w:val="32"/>
+          <w:szCs w:val="32"/>
+        </w:rPr>
+      </w:pPr>
+    </w:p>
+    <w:p>
+      <w:pPr>
+        <w:spacing w:after="0" w:line="259" w:lineRule="auto"/>
+        <w:ind w:left="0" w:firstLine="0"/>
       </w:pPr>
       <w:r>
         <w:rPr>
@@ -4186,11 +3942,6 @@
         <w:ind w:left="0" w:firstLine="0"/>
       </w:pPr>
     </w:p>
-    <w:p>
-      <w:pPr>
-        <w:ind w:left="0" w:firstLine="0"/>
-      </w:pPr>
-    </w:p>
     <w:tbl>
       <w:tblPr>
         <w:tblStyle w:val="PlainTable1"/>
@@ -4476,18 +4227,51 @@
     </w:p>
     <w:p>
       <w:pPr>
+        <w:ind w:left="0" w:firstLine="0"/>
+      </w:pPr>
+    </w:p>
+    <w:p>
+      <w:pPr>
+        <w:ind w:left="0" w:firstLine="0"/>
+      </w:pPr>
+    </w:p>
+    <w:p>
+      <w:pPr>
+        <w:ind w:left="0" w:firstLine="0"/>
+      </w:pPr>
+    </w:p>
+    <w:p>
+      <w:pPr>
+        <w:ind w:left="0" w:firstLine="0"/>
+      </w:pPr>
+    </w:p>
+    <w:p>
+      <w:pPr>
+        <w:ind w:left="0" w:firstLine="0"/>
+      </w:pPr>
+    </w:p>
+    <w:p>
+      <w:pPr>
+        <w:ind w:left="0" w:firstLine="0"/>
+      </w:pPr>
+    </w:p>
+    <w:p>
+      <w:pPr>
         <w:pStyle w:val="Heading1"/>
         <w:spacing w:after="50"/>
         <w:ind w:left="-5"/>
+        <w:rPr>
+          <w:sz w:val="44"/>
+          <w:szCs w:val="36"/>
+        </w:rPr>
       </w:pPr>
       <w:r>
+        <w:rPr>
+          <w:sz w:val="44"/>
+          <w:szCs w:val="36"/>
+        </w:rPr>
         <w:t>HAL Driver</w:t>
       </w:r>
-    </w:p>
-    <w:p>
-      <w:pPr>
-        <w:ind w:left="0" w:firstLine="0"/>
-      </w:pPr>
     </w:p>
     <w:p>
       <w:pPr>
@@ -5310,7 +5094,6 @@
         <w:rPr>
           <w:sz w:val="22"/>
         </w:rPr>
-        <w:lastRenderedPageBreak/>
         <w:t xml:space="preserve"> </w:t>
       </w:r>
     </w:p>
@@ -5443,7 +5226,14 @@
         </w:tabs>
         <w:ind w:left="0" w:firstLine="0"/>
       </w:pPr>
-    </w:p>
+      <w:r>
+        <w:br/>
+      </w:r>
+    </w:p>
+    <w:p/>
+    <w:p/>
+    <w:p/>
+    <w:p/>
     <w:p>
       <w:pPr>
         <w:rPr>
@@ -6269,36 +6059,6 @@
         <w:ind w:left="0" w:firstLine="0"/>
       </w:pPr>
     </w:p>
-    <w:p>
-      <w:pPr>
-        <w:spacing w:after="0" w:line="259" w:lineRule="auto"/>
-        <w:ind w:left="0" w:firstLine="0"/>
-      </w:pPr>
-    </w:p>
-    <w:p>
-      <w:pPr>
-        <w:spacing w:after="0" w:line="259" w:lineRule="auto"/>
-        <w:ind w:left="0" w:firstLine="0"/>
-      </w:pPr>
-    </w:p>
-    <w:p>
-      <w:pPr>
-        <w:spacing w:after="0" w:line="259" w:lineRule="auto"/>
-        <w:ind w:left="0" w:firstLine="0"/>
-      </w:pPr>
-    </w:p>
-    <w:p>
-      <w:pPr>
-        <w:spacing w:after="0" w:line="259" w:lineRule="auto"/>
-        <w:ind w:left="0" w:firstLine="0"/>
-      </w:pPr>
-    </w:p>
-    <w:p>
-      <w:pPr>
-        <w:spacing w:after="0" w:line="259" w:lineRule="auto"/>
-        <w:ind w:left="0" w:firstLine="0"/>
-      </w:pPr>
-    </w:p>
     <w:tbl>
       <w:tblPr>
         <w:tblStyle w:val="PlainTable1"/>
@@ -6472,17 +6232,7 @@
     </w:p>
     <w:p>
       <w:pPr>
-        <w:ind w:left="0" w:firstLine="0"/>
-      </w:pPr>
-    </w:p>
-    <w:p>
-      <w:pPr>
-        <w:ind w:left="0" w:firstLine="0"/>
-      </w:pPr>
-    </w:p>
-    <w:p>
-      <w:pPr>
-        <w:ind w:left="0" w:firstLine="0"/>
+        <w:ind w:left="0" w:firstLine="720"/>
       </w:pPr>
     </w:p>
     <w:p>
@@ -6501,7 +6251,7 @@
           <w:sz w:val="44"/>
           <w:szCs w:val="44"/>
         </w:rPr>
-        <w:t xml:space="preserve">project </w:t>
+        <w:t>P</w:t>
       </w:r>
       <w:r>
         <w:rPr>
@@ -6511,7 +6261,27 @@
           <w:sz w:val="44"/>
           <w:szCs w:val="44"/>
         </w:rPr>
-        <w:t>diagram</w:t>
+        <w:t xml:space="preserve">roject </w:t>
+      </w:r>
+      <w:r>
+        <w:rPr>
+          <w:b/>
+          <w:bCs/>
+          <w:color w:val="FF0000"/>
+          <w:sz w:val="44"/>
+          <w:szCs w:val="44"/>
+        </w:rPr>
+        <w:t>D</w:t>
+      </w:r>
+      <w:r>
+        <w:rPr>
+          <w:b/>
+          <w:bCs/>
+          <w:color w:val="FF0000"/>
+          <w:sz w:val="44"/>
+          <w:szCs w:val="44"/>
+        </w:rPr>
+        <w:t>iagram</w:t>
       </w:r>
       <w:r>
         <w:rPr>
@@ -6523,15 +6293,6 @@
         </w:rPr>
         <w:t>:</w:t>
       </w:r>
-    </w:p>
-    <w:p>
-      <w:pPr>
-        <w:ind w:left="0" w:firstLine="0"/>
-        <w:rPr>
-          <w:sz w:val="44"/>
-          <w:szCs w:val="44"/>
-        </w:rPr>
-      </w:pPr>
     </w:p>
     <w:p>
       <w:pPr>
@@ -6553,10 +6314,10 @@
         <mc:AlternateContent>
           <mc:Choice Requires="wps">
             <w:drawing>
-              <wp:anchor distT="0" distB="0" distL="114300" distR="114300" simplePos="0" relativeHeight="251689984" behindDoc="0" locked="0" layoutInCell="1" allowOverlap="1" wp14:anchorId="3D9B5521" wp14:editId="2E088B69">
+              <wp:anchor distT="0" distB="0" distL="114300" distR="114300" simplePos="0" relativeHeight="251689984" behindDoc="0" locked="0" layoutInCell="1" allowOverlap="1" wp14:anchorId="3D9B5521" wp14:editId="46B08FAF">
                 <wp:simplePos x="0" y="0"/>
                 <wp:positionH relativeFrom="margin">
-                  <wp:posOffset>2442845</wp:posOffset>
+                  <wp:posOffset>2641434</wp:posOffset>
                 </wp:positionH>
                 <wp:positionV relativeFrom="paragraph">
                   <wp:posOffset>305435</wp:posOffset>
@@ -6632,7 +6393,7 @@
           </mc:Choice>
           <mc:Fallback>
             <w:pict>
-              <v:rect w14:anchorId="3D9B5521" id="Rectangle 20" o:spid="_x0000_s1026" style="position:absolute;margin-left:192.35pt;margin-top:24.05pt;width:134.1pt;height:26.4pt;z-index:251689984;visibility:visible;mso-wrap-style:square;mso-width-percent:0;mso-height-percent:0;mso-wrap-distance-left:9pt;mso-wrap-distance-top:0;mso-wrap-distance-right:9pt;mso-wrap-distance-bottom:0;mso-position-horizontal:absolute;mso-position-horizontal-relative:margin;mso-position-vertical:absolute;mso-position-vertical-relative:text;mso-width-percent:0;mso-height-percent:0;mso-width-relative:margin;mso-height-relative:margin;v-text-anchor:middle" o:gfxdata="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" fillcolor="white [3201]" strokecolor="#70ad47 [3209]" strokeweight="1pt">
+              <v:rect w14:anchorId="3D9B5521" id="Rectangle 20" o:spid="_x0000_s1026" style="position:absolute;margin-left:208pt;margin-top:24.05pt;width:134.1pt;height:26.4pt;z-index:251689984;visibility:visible;mso-wrap-style:square;mso-width-percent:0;mso-height-percent:0;mso-wrap-distance-left:9pt;mso-wrap-distance-top:0;mso-wrap-distance-right:9pt;mso-wrap-distance-bottom:0;mso-position-horizontal:absolute;mso-position-horizontal-relative:margin;mso-position-vertical:absolute;mso-position-vertical-relative:text;mso-width-percent:0;mso-height-percent:0;mso-width-relative:margin;mso-height-relative:margin;v-text-anchor:middle" o:gfxdata="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" fillcolor="white [3201]" strokecolor="#70ad47 [3209]" strokeweight="1pt">
                 <v:textbox>
                   <w:txbxContent>
                     <w:p>
@@ -6679,13 +6440,13 @@
         <mc:AlternateContent>
           <mc:Choice Requires="wps">
             <w:drawing>
-              <wp:anchor distT="0" distB="0" distL="114300" distR="114300" simplePos="0" relativeHeight="251687936" behindDoc="0" locked="0" layoutInCell="1" allowOverlap="1" wp14:anchorId="282AC4F1" wp14:editId="1BFFE8A3">
+              <wp:anchor distT="0" distB="0" distL="114300" distR="114300" simplePos="0" relativeHeight="251687936" behindDoc="0" locked="0" layoutInCell="1" allowOverlap="1" wp14:anchorId="282AC4F1" wp14:editId="2E9BAC2A">
                 <wp:simplePos x="0" y="0"/>
                 <wp:positionH relativeFrom="margin">
                   <wp:posOffset>3555365</wp:posOffset>
                 </wp:positionH>
                 <wp:positionV relativeFrom="paragraph">
-                  <wp:posOffset>372745</wp:posOffset>
+                  <wp:posOffset>368769</wp:posOffset>
                 </wp:positionV>
                 <wp:extent cx="1642110" cy="281940"/>
                 <wp:effectExtent l="0" t="0" r="15240" b="22860"/>
@@ -6758,7 +6519,7 @@
           </mc:Choice>
           <mc:Fallback>
             <w:pict>
-              <v:rect w14:anchorId="282AC4F1" id="Rectangle 19" o:spid="_x0000_s1027" style="position:absolute;margin-left:279.95pt;margin-top:29.35pt;width:129.3pt;height:22.2pt;z-index:251687936;visibility:visible;mso-wrap-style:square;mso-width-percent:0;mso-height-percent:0;mso-wrap-distance-left:9pt;mso-wrap-distance-top:0;mso-wrap-distance-right:9pt;mso-wrap-distance-bottom:0;mso-position-horizontal:absolute;mso-position-horizontal-relative:margin;mso-position-vertical:absolute;mso-position-vertical-relative:text;mso-width-percent:0;mso-height-percent:0;mso-width-relative:margin;mso-height-relative:margin;v-text-anchor:middle" o:gfxdata="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" fillcolor="white [3201]" strokecolor="#70ad47 [3209]" strokeweight="1pt">
+              <v:rect w14:anchorId="282AC4F1" id="Rectangle 19" o:spid="_x0000_s1027" style="position:absolute;margin-left:279.95pt;margin-top:29.05pt;width:129.3pt;height:22.2pt;z-index:251687936;visibility:visible;mso-wrap-style:square;mso-width-percent:0;mso-height-percent:0;mso-wrap-distance-left:9pt;mso-wrap-distance-top:0;mso-wrap-distance-right:9pt;mso-wrap-distance-bottom:0;mso-position-horizontal:absolute;mso-position-horizontal-relative:margin;mso-position-vertical:absolute;mso-position-vertical-relative:text;mso-width-percent:0;mso-height-percent:0;mso-width-relative:margin;mso-height-relative:margin;v-text-anchor:middle" o:gfxdata="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" fillcolor="white [3201]" strokecolor="#70ad47 [3209]" strokeweight="1pt">
                 <v:textbox>
                   <w:txbxContent>
                     <w:p>
@@ -6922,18 +6683,18 @@
         <mc:AlternateContent>
           <mc:Choice Requires="wps">
             <w:drawing>
-              <wp:anchor distT="0" distB="0" distL="114300" distR="114300" simplePos="0" relativeHeight="251665408" behindDoc="0" locked="0" layoutInCell="1" allowOverlap="1" wp14:anchorId="3E3CDC53" wp14:editId="653931EE">
+              <wp:anchor distT="0" distB="0" distL="114300" distR="114300" simplePos="0" relativeHeight="251694080" behindDoc="0" locked="0" layoutInCell="1" allowOverlap="1" wp14:anchorId="6774CA6D" wp14:editId="040935A0">
                 <wp:simplePos x="0" y="0"/>
                 <wp:positionH relativeFrom="margin">
-                  <wp:posOffset>2705735</wp:posOffset>
+                  <wp:posOffset>3627120</wp:posOffset>
                 </wp:positionH>
                 <wp:positionV relativeFrom="paragraph">
-                  <wp:posOffset>356870</wp:posOffset>
+                  <wp:posOffset>381635</wp:posOffset>
                 </wp:positionV>
-                <wp:extent cx="1405890" cy="342900"/>
-                <wp:effectExtent l="0" t="0" r="22860" b="19050"/>
+                <wp:extent cx="1047750" cy="320040"/>
+                <wp:effectExtent l="0" t="0" r="19050" b="22860"/>
                 <wp:wrapNone/>
-                <wp:docPr id="8" name="Rectangle 8"/>
+                <wp:docPr id="6" name="Rectangle 6"/>
                 <wp:cNvGraphicFramePr/>
                 <a:graphic xmlns:a="http://schemas.openxmlformats.org/drawingml/2006/main">
                   <a:graphicData uri="http://schemas.microsoft.com/office/word/2010/wordprocessingShape">
@@ -6942,7 +6703,7 @@
                       <wps:spPr>
                         <a:xfrm>
                           <a:off x="0" y="0"/>
-                          <a:ext cx="1405890" cy="342900"/>
+                          <a:ext cx="1047750" cy="320040"/>
                         </a:xfrm>
                         <a:prstGeom prst="rect">
                           <a:avLst/>
@@ -6976,7 +6737,7 @@
                               <w:rPr>
                                 <w:color w:val="4472C4" w:themeColor="accent1"/>
                               </w:rPr>
-                              <w:t>TIVA2</w:t>
+                              <w:t>TIVA 2</w:t>
                             </w:r>
                           </w:p>
                         </w:txbxContent>
@@ -7001,7 +6762,7 @@
           </mc:Choice>
           <mc:Fallback>
             <w:pict>
-              <v:rect w14:anchorId="3E3CDC53" id="Rectangle 8" o:spid="_x0000_s1029" style="position:absolute;margin-left:213.05pt;margin-top:28.1pt;width:110.7pt;height:27pt;z-index:251665408;visibility:visible;mso-wrap-style:square;mso-width-percent:0;mso-height-percent:0;mso-wrap-distance-left:9pt;mso-wrap-distance-top:0;mso-wrap-distance-right:9pt;mso-wrap-distance-bottom:0;mso-position-horizontal:absolute;mso-position-horizontal-relative:margin;mso-position-vertical:absolute;mso-position-vertical-relative:text;mso-width-percent:0;mso-height-percent:0;mso-width-relative:margin;mso-height-relative:margin;v-text-anchor:middle" o:gfxdata="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" fillcolor="white [3201]" strokecolor="#70ad47 [3209]" strokeweight="1pt">
+              <v:rect w14:anchorId="6774CA6D" id="Rectangle 6" o:spid="_x0000_s1029" style="position:absolute;margin-left:285.6pt;margin-top:30.05pt;width:82.5pt;height:25.2pt;z-index:251694080;visibility:visible;mso-wrap-style:square;mso-width-percent:0;mso-height-percent:0;mso-wrap-distance-left:9pt;mso-wrap-distance-top:0;mso-wrap-distance-right:9pt;mso-wrap-distance-bottom:0;mso-position-horizontal:absolute;mso-position-horizontal-relative:margin;mso-position-vertical:absolute;mso-position-vertical-relative:text;mso-width-percent:0;mso-height-percent:0;mso-width-relative:margin;mso-height-relative:margin;v-text-anchor:middle" o:gfxdata="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" fillcolor="white [3201]" strokecolor="#70ad47 [3209]" strokeweight="1pt">
                 <v:textbox>
                   <w:txbxContent>
                     <w:p>
@@ -7016,7 +6777,7 @@
                         <w:rPr>
                           <w:color w:val="4472C4" w:themeColor="accent1"/>
                         </w:rPr>
-                        <w:t>TIVA2</w:t>
+                        <w:t>TIVA 2</w:t>
                       </w:r>
                     </w:p>
                   </w:txbxContent>
@@ -7029,23 +6790,6 @@
       </w:r>
       <w:r>
         <w:rPr>
-          <w:color w:val="FF0000"/>
-          <w:sz w:val="44"/>
-          <w:szCs w:val="44"/>
-        </w:rPr>
-        <w:t>APPLICATION</w:t>
-      </w:r>
-    </w:p>
-    <w:p>
-      <w:pPr>
-        <w:ind w:left="0" w:firstLine="0"/>
-        <w:rPr>
-          <w:sz w:val="44"/>
-          <w:szCs w:val="44"/>
-        </w:rPr>
-      </w:pPr>
-      <w:r>
-        <w:rPr>
           <w:b/>
           <w:bCs/>
           <w:noProof/>
@@ -7056,18 +6800,18 @@
         <mc:AlternateContent>
           <mc:Choice Requires="wps">
             <w:drawing>
-              <wp:anchor distT="0" distB="0" distL="114300" distR="114300" simplePos="0" relativeHeight="251683840" behindDoc="0" locked="0" layoutInCell="1" allowOverlap="1" wp14:anchorId="5213EBFB" wp14:editId="7940C7DB">
+              <wp:anchor distT="0" distB="0" distL="114300" distR="114300" simplePos="0" relativeHeight="251696128" behindDoc="0" locked="0" layoutInCell="1" allowOverlap="1" wp14:anchorId="0E7AFBA7" wp14:editId="6DF2508D">
                 <wp:simplePos x="0" y="0"/>
                 <wp:positionH relativeFrom="margin">
-                  <wp:posOffset>4424045</wp:posOffset>
+                  <wp:posOffset>4899025</wp:posOffset>
                 </wp:positionH>
                 <wp:positionV relativeFrom="paragraph">
-                  <wp:posOffset>5080</wp:posOffset>
+                  <wp:posOffset>375285</wp:posOffset>
                 </wp:positionV>
-                <wp:extent cx="1421130" cy="350520"/>
-                <wp:effectExtent l="0" t="0" r="26670" b="11430"/>
+                <wp:extent cx="1047750" cy="320040"/>
+                <wp:effectExtent l="0" t="0" r="19050" b="22860"/>
                 <wp:wrapNone/>
-                <wp:docPr id="17" name="Rectangle 17"/>
+                <wp:docPr id="7" name="Rectangle 7"/>
                 <wp:cNvGraphicFramePr/>
                 <a:graphic xmlns:a="http://schemas.openxmlformats.org/drawingml/2006/main">
                   <a:graphicData uri="http://schemas.microsoft.com/office/word/2010/wordprocessingShape">
@@ -7076,7 +6820,7 @@
                       <wps:spPr>
                         <a:xfrm>
                           <a:off x="0" y="0"/>
-                          <a:ext cx="1421130" cy="350520"/>
+                          <a:ext cx="1047750" cy="320040"/>
                         </a:xfrm>
                         <a:prstGeom prst="rect">
                           <a:avLst/>
@@ -7110,7 +6854,13 @@
                               <w:rPr>
                                 <w:color w:val="4472C4" w:themeColor="accent1"/>
                               </w:rPr>
-                              <w:t>LCD</w:t>
+                              <w:t>LC</w:t>
+                            </w:r>
+                            <w:r>
+                              <w:rPr>
+                                <w:color w:val="4472C4" w:themeColor="accent1"/>
+                              </w:rPr>
+                              <w:t>D</w:t>
                             </w:r>
                           </w:p>
                         </w:txbxContent>
@@ -7135,7 +6885,7 @@
           </mc:Choice>
           <mc:Fallback>
             <w:pict>
-              <v:rect w14:anchorId="5213EBFB" id="Rectangle 17" o:spid="_x0000_s1030" style="position:absolute;margin-left:348.35pt;margin-top:.4pt;width:111.9pt;height:27.6pt;z-index:251683840;visibility:visible;mso-wrap-style:square;mso-width-percent:0;mso-height-percent:0;mso-wrap-distance-left:9pt;mso-wrap-distance-top:0;mso-wrap-distance-right:9pt;mso-wrap-distance-bottom:0;mso-position-horizontal:absolute;mso-position-horizontal-relative:margin;mso-position-vertical:absolute;mso-position-vertical-relative:text;mso-width-percent:0;mso-height-percent:0;mso-width-relative:margin;mso-height-relative:margin;v-text-anchor:middle" o:gfxdata="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" fillcolor="white [3201]" strokecolor="#70ad47 [3209]" strokeweight="1pt">
+              <v:rect w14:anchorId="0E7AFBA7" id="Rectangle 7" o:spid="_x0000_s1030" style="position:absolute;margin-left:385.75pt;margin-top:29.55pt;width:82.5pt;height:25.2pt;z-index:251696128;visibility:visible;mso-wrap-style:square;mso-width-percent:0;mso-height-percent:0;mso-wrap-distance-left:9pt;mso-wrap-distance-top:0;mso-wrap-distance-right:9pt;mso-wrap-distance-bottom:0;mso-position-horizontal:absolute;mso-position-horizontal-relative:margin;mso-position-vertical:absolute;mso-position-vertical-relative:text;mso-width-percent:0;mso-height-percent:0;mso-width-relative:margin;mso-height-relative:margin;v-text-anchor:middle" o:gfxdata="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" fillcolor="white [3201]" strokecolor="#70ad47 [3209]" strokeweight="1pt">
                 <v:textbox>
                   <w:txbxContent>
                     <w:p>
@@ -7150,7 +6900,13 @@
                         <w:rPr>
                           <w:color w:val="4472C4" w:themeColor="accent1"/>
                         </w:rPr>
-                        <w:t>LCD</w:t>
+                        <w:t>LC</w:t>
+                      </w:r>
+                      <w:r>
+                        <w:rPr>
+                          <w:color w:val="4472C4" w:themeColor="accent1"/>
+                        </w:rPr>
+                        <w:t>D</w:t>
                       </w:r>
                     </w:p>
                   </w:txbxContent>
@@ -7173,16 +6929,154 @@
         <mc:AlternateContent>
           <mc:Choice Requires="wps">
             <w:drawing>
-              <wp:anchor distT="0" distB="0" distL="114300" distR="114300" simplePos="0" relativeHeight="251681792" behindDoc="0" locked="0" layoutInCell="1" allowOverlap="1" wp14:anchorId="5480D55D" wp14:editId="3256A2E6">
+              <wp:anchor distT="0" distB="0" distL="114300" distR="114300" simplePos="0" relativeHeight="251692032" behindDoc="0" locked="0" layoutInCell="1" allowOverlap="1" wp14:anchorId="4CD8127F" wp14:editId="13EAFD51">
                 <wp:simplePos x="0" y="0"/>
                 <wp:positionH relativeFrom="margin">
-                  <wp:posOffset>1132205</wp:posOffset>
+                  <wp:posOffset>2362122</wp:posOffset>
                 </wp:positionH>
                 <wp:positionV relativeFrom="paragraph">
-                  <wp:posOffset>5080</wp:posOffset>
+                  <wp:posOffset>382270</wp:posOffset>
                 </wp:positionV>
-                <wp:extent cx="1299210" cy="320040"/>
-                <wp:effectExtent l="0" t="0" r="15240" b="22860"/>
+                <wp:extent cx="1047750" cy="320040"/>
+                <wp:effectExtent l="0" t="0" r="19050" b="22860"/>
+                <wp:wrapNone/>
+                <wp:docPr id="2" name="Rectangle 2"/>
+                <wp:cNvGraphicFramePr/>
+                <a:graphic xmlns:a="http://schemas.openxmlformats.org/drawingml/2006/main">
+                  <a:graphicData uri="http://schemas.microsoft.com/office/word/2010/wordprocessingShape">
+                    <wps:wsp>
+                      <wps:cNvSpPr/>
+                      <wps:spPr>
+                        <a:xfrm>
+                          <a:off x="0" y="0"/>
+                          <a:ext cx="1047750" cy="320040"/>
+                        </a:xfrm>
+                        <a:prstGeom prst="rect">
+                          <a:avLst/>
+                        </a:prstGeom>
+                      </wps:spPr>
+                      <wps:style>
+                        <a:lnRef idx="2">
+                          <a:schemeClr val="accent6"/>
+                        </a:lnRef>
+                        <a:fillRef idx="1">
+                          <a:schemeClr val="lt1"/>
+                        </a:fillRef>
+                        <a:effectRef idx="0">
+                          <a:schemeClr val="accent6"/>
+                        </a:effectRef>
+                        <a:fontRef idx="minor">
+                          <a:schemeClr val="dk1"/>
+                        </a:fontRef>
+                      </wps:style>
+                      <wps:txbx>
+                        <w:txbxContent>
+                          <w:p>
+                            <w:pPr>
+                              <w:ind w:left="0"/>
+                              <w:jc w:val="center"/>
+                              <w:rPr>
+                                <w:color w:val="4472C4" w:themeColor="accent1"/>
+                              </w:rPr>
+                            </w:pPr>
+                            <w:proofErr w:type="spellStart"/>
+                            <w:r>
+                              <w:rPr>
+                                <w:color w:val="4472C4" w:themeColor="accent1"/>
+                              </w:rPr>
+                              <w:t>BlueLED</w:t>
+                            </w:r>
+                            <w:proofErr w:type="spellEnd"/>
+                          </w:p>
+                        </w:txbxContent>
+                      </wps:txbx>
+                      <wps:bodyPr rot="0" spcFirstLastPara="0" vertOverflow="overflow" horzOverflow="overflow" vert="horz" wrap="square" lIns="91440" tIns="45720" rIns="91440" bIns="45720" numCol="1" spcCol="0" rtlCol="0" fromWordArt="0" anchor="ctr" anchorCtr="0" forceAA="0" compatLnSpc="1">
+                        <a:prstTxWarp prst="textNoShape">
+                          <a:avLst/>
+                        </a:prstTxWarp>
+                        <a:noAutofit/>
+                      </wps:bodyPr>
+                    </wps:wsp>
+                  </a:graphicData>
+                </a:graphic>
+                <wp14:sizeRelH relativeFrom="margin">
+                  <wp14:pctWidth>0</wp14:pctWidth>
+                </wp14:sizeRelH>
+                <wp14:sizeRelV relativeFrom="margin">
+                  <wp14:pctHeight>0</wp14:pctHeight>
+                </wp14:sizeRelV>
+              </wp:anchor>
+            </w:drawing>
+          </mc:Choice>
+          <mc:Fallback>
+            <w:pict>
+              <v:rect w14:anchorId="4CD8127F" id="Rectangle 2" o:spid="_x0000_s1031" style="position:absolute;margin-left:186pt;margin-top:30.1pt;width:82.5pt;height:25.2pt;z-index:251692032;visibility:visible;mso-wrap-style:square;mso-width-percent:0;mso-height-percent:0;mso-wrap-distance-left:9pt;mso-wrap-distance-top:0;mso-wrap-distance-right:9pt;mso-wrap-distance-bottom:0;mso-position-horizontal:absolute;mso-position-horizontal-relative:margin;mso-position-vertical:absolute;mso-position-vertical-relative:text;mso-width-percent:0;mso-height-percent:0;mso-width-relative:margin;mso-height-relative:margin;v-text-anchor:middle" o:gfxdata="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" fillcolor="white [3201]" strokecolor="#70ad47 [3209]" strokeweight="1pt">
+                <v:textbox>
+                  <w:txbxContent>
+                    <w:p>
+                      <w:pPr>
+                        <w:ind w:left="0"/>
+                        <w:jc w:val="center"/>
+                        <w:rPr>
+                          <w:color w:val="4472C4" w:themeColor="accent1"/>
+                        </w:rPr>
+                      </w:pPr>
+                      <w:proofErr w:type="spellStart"/>
+                      <w:r>
+                        <w:rPr>
+                          <w:color w:val="4472C4" w:themeColor="accent1"/>
+                        </w:rPr>
+                        <w:t>BlueLED</w:t>
+                      </w:r>
+                      <w:proofErr w:type="spellEnd"/>
+                    </w:p>
+                  </w:txbxContent>
+                </v:textbox>
+                <w10:wrap anchorx="margin"/>
+              </v:rect>
+            </w:pict>
+          </mc:Fallback>
+        </mc:AlternateContent>
+      </w:r>
+      <w:r>
+        <w:rPr>
+          <w:color w:val="FF0000"/>
+          <w:sz w:val="44"/>
+          <w:szCs w:val="44"/>
+        </w:rPr>
+        <w:t>APPLICATION</w:t>
+      </w:r>
+    </w:p>
+    <w:p>
+      <w:pPr>
+        <w:ind w:left="0" w:firstLine="0"/>
+        <w:rPr>
+          <w:sz w:val="44"/>
+          <w:szCs w:val="44"/>
+        </w:rPr>
+      </w:pPr>
+      <w:r>
+        <w:rPr>
+          <w:b/>
+          <w:bCs/>
+          <w:noProof/>
+          <w:color w:val="FF0000"/>
+          <w:sz w:val="44"/>
+          <w:szCs w:val="44"/>
+        </w:rPr>
+        <mc:AlternateContent>
+          <mc:Choice Requires="wps">
+            <w:drawing>
+              <wp:anchor distT="0" distB="0" distL="114300" distR="114300" simplePos="0" relativeHeight="251681792" behindDoc="0" locked="0" layoutInCell="1" allowOverlap="1" wp14:anchorId="5480D55D" wp14:editId="18C75021">
+                <wp:simplePos x="0" y="0"/>
+                <wp:positionH relativeFrom="margin">
+                  <wp:posOffset>1088390</wp:posOffset>
+                </wp:positionH>
+                <wp:positionV relativeFrom="paragraph">
+                  <wp:posOffset>13335</wp:posOffset>
+                </wp:positionV>
+                <wp:extent cx="1047750" cy="320040"/>
+                <wp:effectExtent l="0" t="0" r="19050" b="22860"/>
                 <wp:wrapNone/>
                 <wp:docPr id="16" name="Rectangle 16"/>
                 <wp:cNvGraphicFramePr/>
@@ -7193,7 +7087,7 @@
                       <wps:spPr>
                         <a:xfrm>
                           <a:off x="0" y="0"/>
-                          <a:ext cx="1299210" cy="320040"/>
+                          <a:ext cx="1047750" cy="320040"/>
                         </a:xfrm>
                         <a:prstGeom prst="rect">
                           <a:avLst/>
@@ -7227,7 +7121,7 @@
                               <w:rPr>
                                 <w:color w:val="4472C4" w:themeColor="accent1"/>
                               </w:rPr>
-                              <w:t>TIVA1</w:t>
+                              <w:t>MOTOR</w:t>
                             </w:r>
                           </w:p>
                         </w:txbxContent>
@@ -7252,7 +7146,7 @@
           </mc:Choice>
           <mc:Fallback>
             <w:pict>
-              <v:rect w14:anchorId="5480D55D" id="Rectangle 16" o:spid="_x0000_s1031" style="position:absolute;margin-left:89.15pt;margin-top:.4pt;width:102.3pt;height:25.2pt;z-index:251681792;visibility:visible;mso-wrap-style:square;mso-width-percent:0;mso-height-percent:0;mso-wrap-distance-left:9pt;mso-wrap-distance-top:0;mso-wrap-distance-right:9pt;mso-wrap-distance-bottom:0;mso-position-horizontal:absolute;mso-position-horizontal-relative:margin;mso-position-vertical:absolute;mso-position-vertical-relative:text;mso-width-percent:0;mso-height-percent:0;mso-width-relative:margin;mso-height-relative:margin;v-text-anchor:middle" o:gfxdata="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" fillcolor="white [3201]" strokecolor="#70ad47 [3209]" strokeweight="1pt">
+              <v:rect w14:anchorId="5480D55D" id="Rectangle 16" o:spid="_x0000_s1032" style="position:absolute;margin-left:85.7pt;margin-top:1.05pt;width:82.5pt;height:25.2pt;z-index:251681792;visibility:visible;mso-wrap-style:square;mso-width-percent:0;mso-height-percent:0;mso-wrap-distance-left:9pt;mso-wrap-distance-top:0;mso-wrap-distance-right:9pt;mso-wrap-distance-bottom:0;mso-position-horizontal:absolute;mso-position-horizontal-relative:margin;mso-position-vertical:absolute;mso-position-vertical-relative:text;mso-width-percent:0;mso-height-percent:0;mso-width-relative:margin;mso-height-relative:margin;v-text-anchor:middle" o:gfxdata="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" fillcolor="white [3201]" strokecolor="#70ad47 [3209]" strokeweight="1pt">
                 <v:textbox>
                   <w:txbxContent>
                     <w:p>
@@ -7267,7 +7161,7 @@
                         <w:rPr>
                           <w:color w:val="4472C4" w:themeColor="accent1"/>
                         </w:rPr>
-                        <w:t>TIVA1</w:t>
+                        <w:t>MOTOR</w:t>
                       </w:r>
                     </w:p>
                   </w:txbxContent>
@@ -7307,18 +7201,18 @@
         <mc:AlternateContent>
           <mc:Choice Requires="wps">
             <w:drawing>
-              <wp:anchor distT="0" distB="0" distL="114300" distR="114300" simplePos="0" relativeHeight="251677696" behindDoc="0" locked="0" layoutInCell="1" allowOverlap="1" wp14:anchorId="362F649A" wp14:editId="0042A6CA">
+              <wp:anchor distT="0" distB="0" distL="114300" distR="114300" simplePos="0" relativeHeight="251704320" behindDoc="0" locked="0" layoutInCell="1" allowOverlap="1" wp14:anchorId="135E7ADD" wp14:editId="76CEBEE7">
                 <wp:simplePos x="0" y="0"/>
-                <wp:positionH relativeFrom="column">
-                  <wp:posOffset>5292725</wp:posOffset>
+                <wp:positionH relativeFrom="margin">
+                  <wp:posOffset>5112385</wp:posOffset>
                 </wp:positionH>
                 <wp:positionV relativeFrom="paragraph">
-                  <wp:posOffset>81280</wp:posOffset>
+                  <wp:posOffset>48094</wp:posOffset>
                 </wp:positionV>
-                <wp:extent cx="868680" cy="289560"/>
-                <wp:effectExtent l="0" t="0" r="26670" b="15240"/>
+                <wp:extent cx="1037590" cy="281940"/>
+                <wp:effectExtent l="0" t="0" r="10160" b="22860"/>
                 <wp:wrapNone/>
-                <wp:docPr id="14" name="Rectangle 14"/>
+                <wp:docPr id="23" name="Rectangle 23"/>
                 <wp:cNvGraphicFramePr/>
                 <a:graphic xmlns:a="http://schemas.openxmlformats.org/drawingml/2006/main">
                   <a:graphicData uri="http://schemas.microsoft.com/office/word/2010/wordprocessingShape">
@@ -7327,7 +7221,124 @@
                       <wps:spPr>
                         <a:xfrm>
                           <a:off x="0" y="0"/>
-                          <a:ext cx="868680" cy="289560"/>
+                          <a:ext cx="1037590" cy="281940"/>
+                        </a:xfrm>
+                        <a:prstGeom prst="rect">
+                          <a:avLst/>
+                        </a:prstGeom>
+                      </wps:spPr>
+                      <wps:style>
+                        <a:lnRef idx="2">
+                          <a:schemeClr val="accent6"/>
+                        </a:lnRef>
+                        <a:fillRef idx="1">
+                          <a:schemeClr val="lt1"/>
+                        </a:fillRef>
+                        <a:effectRef idx="0">
+                          <a:schemeClr val="accent6"/>
+                        </a:effectRef>
+                        <a:fontRef idx="minor">
+                          <a:schemeClr val="dk1"/>
+                        </a:fontRef>
+                      </wps:style>
+                      <wps:txbx>
+                        <w:txbxContent>
+                          <w:p>
+                            <w:pPr>
+                              <w:ind w:left="0"/>
+                              <w:jc w:val="center"/>
+                              <w:rPr>
+                                <w:color w:val="4472C4" w:themeColor="accent1"/>
+                              </w:rPr>
+                            </w:pPr>
+                            <w:r>
+                              <w:rPr>
+                                <w:color w:val="4472C4" w:themeColor="accent1"/>
+                              </w:rPr>
+                              <w:t>UART</w:t>
+                            </w:r>
+                          </w:p>
+                        </w:txbxContent>
+                      </wps:txbx>
+                      <wps:bodyPr rot="0" spcFirstLastPara="0" vertOverflow="overflow" horzOverflow="overflow" vert="horz" wrap="square" lIns="91440" tIns="45720" rIns="91440" bIns="45720" numCol="1" spcCol="0" rtlCol="0" fromWordArt="0" anchor="ctr" anchorCtr="0" forceAA="0" compatLnSpc="1">
+                        <a:prstTxWarp prst="textNoShape">
+                          <a:avLst/>
+                        </a:prstTxWarp>
+                        <a:noAutofit/>
+                      </wps:bodyPr>
+                    </wps:wsp>
+                  </a:graphicData>
+                </a:graphic>
+                <wp14:sizeRelH relativeFrom="margin">
+                  <wp14:pctWidth>0</wp14:pctWidth>
+                </wp14:sizeRelH>
+                <wp14:sizeRelV relativeFrom="margin">
+                  <wp14:pctHeight>0</wp14:pctHeight>
+                </wp14:sizeRelV>
+              </wp:anchor>
+            </w:drawing>
+          </mc:Choice>
+          <mc:Fallback>
+            <w:pict>
+              <v:rect w14:anchorId="135E7ADD" id="Rectangle 23" o:spid="_x0000_s1033" style="position:absolute;margin-left:402.55pt;margin-top:3.8pt;width:81.7pt;height:22.2pt;z-index:251704320;visibility:visible;mso-wrap-style:square;mso-width-percent:0;mso-height-percent:0;mso-wrap-distance-left:9pt;mso-wrap-distance-top:0;mso-wrap-distance-right:9pt;mso-wrap-distance-bottom:0;mso-position-horizontal:absolute;mso-position-horizontal-relative:margin;mso-position-vertical:absolute;mso-position-vertical-relative:text;mso-width-percent:0;mso-height-percent:0;mso-width-relative:margin;mso-height-relative:margin;v-text-anchor:middle" o:gfxdata="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" fillcolor="white [3201]" strokecolor="#70ad47 [3209]" strokeweight="1pt">
+                <v:textbox>
+                  <w:txbxContent>
+                    <w:p>
+                      <w:pPr>
+                        <w:ind w:left="0"/>
+                        <w:jc w:val="center"/>
+                        <w:rPr>
+                          <w:color w:val="4472C4" w:themeColor="accent1"/>
+                        </w:rPr>
+                      </w:pPr>
+                      <w:r>
+                        <w:rPr>
+                          <w:color w:val="4472C4" w:themeColor="accent1"/>
+                        </w:rPr>
+                        <w:t>UART</w:t>
+                      </w:r>
+                    </w:p>
+                  </w:txbxContent>
+                </v:textbox>
+                <w10:wrap anchorx="margin"/>
+              </v:rect>
+            </w:pict>
+          </mc:Fallback>
+        </mc:AlternateContent>
+      </w:r>
+      <w:r>
+        <w:rPr>
+          <w:b/>
+          <w:bCs/>
+          <w:noProof/>
+          <w:color w:val="FF0000"/>
+          <w:sz w:val="44"/>
+          <w:szCs w:val="44"/>
+        </w:rPr>
+        <mc:AlternateContent>
+          <mc:Choice Requires="wps">
+            <w:drawing>
+              <wp:anchor distT="0" distB="0" distL="114300" distR="114300" simplePos="0" relativeHeight="251702272" behindDoc="0" locked="0" layoutInCell="1" allowOverlap="1" wp14:anchorId="40303E23" wp14:editId="7D4E13F3">
+                <wp:simplePos x="0" y="0"/>
+                <wp:positionH relativeFrom="margin">
+                  <wp:posOffset>3912179</wp:posOffset>
+                </wp:positionH>
+                <wp:positionV relativeFrom="paragraph">
+                  <wp:posOffset>52153</wp:posOffset>
+                </wp:positionV>
+                <wp:extent cx="1057523" cy="281940"/>
+                <wp:effectExtent l="0" t="0" r="28575" b="22860"/>
+                <wp:wrapNone/>
+                <wp:docPr id="22" name="Rectangle 22"/>
+                <wp:cNvGraphicFramePr/>
+                <a:graphic xmlns:a="http://schemas.openxmlformats.org/drawingml/2006/main">
+                  <a:graphicData uri="http://schemas.microsoft.com/office/word/2010/wordprocessingShape">
+                    <wps:wsp>
+                      <wps:cNvSpPr/>
+                      <wps:spPr>
+                        <a:xfrm>
+                          <a:off x="0" y="0"/>
+                          <a:ext cx="1057523" cy="281940"/>
                         </a:xfrm>
                         <a:prstGeom prst="rect">
                           <a:avLst/>
@@ -7386,7 +7397,7 @@
           </mc:Choice>
           <mc:Fallback>
             <w:pict>
-              <v:rect w14:anchorId="362F649A" id="Rectangle 14" o:spid="_x0000_s1032" style="position:absolute;margin-left:416.75pt;margin-top:6.4pt;width:68.4pt;height:22.8pt;z-index:251677696;visibility:visible;mso-wrap-style:square;mso-width-percent:0;mso-height-percent:0;mso-wrap-distance-left:9pt;mso-wrap-distance-top:0;mso-wrap-distance-right:9pt;mso-wrap-distance-bottom:0;mso-position-horizontal:absolute;mso-position-horizontal-relative:text;mso-position-vertical:absolute;mso-position-vertical-relative:text;mso-width-percent:0;mso-height-percent:0;mso-width-relative:margin;mso-height-relative:margin;v-text-anchor:middle" o:gfxdata="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" fillcolor="white [3201]" strokecolor="#70ad47 [3209]" strokeweight="1pt">
+              <v:rect w14:anchorId="40303E23" id="Rectangle 22" o:spid="_x0000_s1034" style="position:absolute;margin-left:308.05pt;margin-top:4.1pt;width:83.25pt;height:22.2pt;z-index:251702272;visibility:visible;mso-wrap-style:square;mso-width-percent:0;mso-height-percent:0;mso-wrap-distance-left:9pt;mso-wrap-distance-top:0;mso-wrap-distance-right:9pt;mso-wrap-distance-bottom:0;mso-position-horizontal:absolute;mso-position-horizontal-relative:margin;mso-position-vertical:absolute;mso-position-vertical-relative:text;mso-width-percent:0;mso-height-percent:0;mso-width-relative:margin;mso-height-relative:margin;v-text-anchor:middle" o:gfxdata="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" fillcolor="white [3201]" strokecolor="#70ad47 [3209]" strokeweight="1pt">
                 <v:textbox>
                   <w:txbxContent>
                     <w:p>
@@ -7406,6 +7417,7 @@
                     </w:p>
                   </w:txbxContent>
                 </v:textbox>
+                <w10:wrap anchorx="margin"/>
               </v:rect>
             </w:pict>
           </mc:Fallback>
@@ -7423,18 +7435,18 @@
         <mc:AlternateContent>
           <mc:Choice Requires="wps">
             <w:drawing>
-              <wp:anchor distT="0" distB="0" distL="114300" distR="114300" simplePos="0" relativeHeight="251675648" behindDoc="0" locked="0" layoutInCell="1" allowOverlap="1" wp14:anchorId="0CB89011" wp14:editId="19A69F27">
+              <wp:anchor distT="0" distB="0" distL="114300" distR="114300" simplePos="0" relativeHeight="251700224" behindDoc="0" locked="0" layoutInCell="1" allowOverlap="1" wp14:anchorId="79115E63" wp14:editId="38B8A4F5">
                 <wp:simplePos x="0" y="0"/>
-                <wp:positionH relativeFrom="column">
-                  <wp:posOffset>4126865</wp:posOffset>
+                <wp:positionH relativeFrom="margin">
+                  <wp:posOffset>2918129</wp:posOffset>
                 </wp:positionH>
                 <wp:positionV relativeFrom="paragraph">
-                  <wp:posOffset>81280</wp:posOffset>
+                  <wp:posOffset>53975</wp:posOffset>
                 </wp:positionV>
-                <wp:extent cx="1013460" cy="274320"/>
-                <wp:effectExtent l="0" t="0" r="15240" b="11430"/>
+                <wp:extent cx="815340" cy="281940"/>
+                <wp:effectExtent l="0" t="0" r="22860" b="22860"/>
                 <wp:wrapNone/>
-                <wp:docPr id="13" name="Rectangle 13"/>
+                <wp:docPr id="21" name="Rectangle 21"/>
                 <wp:cNvGraphicFramePr/>
                 <a:graphic xmlns:a="http://schemas.openxmlformats.org/drawingml/2006/main">
                   <a:graphicData uri="http://schemas.microsoft.com/office/word/2010/wordprocessingShape">
@@ -7443,7 +7455,7 @@
                       <wps:spPr>
                         <a:xfrm>
                           <a:off x="0" y="0"/>
-                          <a:ext cx="1013460" cy="274320"/>
+                          <a:ext cx="815340" cy="281940"/>
                         </a:xfrm>
                         <a:prstGeom prst="rect">
                           <a:avLst/>
@@ -7477,7 +7489,7 @@
                               <w:rPr>
                                 <w:color w:val="4472C4" w:themeColor="accent1"/>
                               </w:rPr>
-                              <w:t>UART</w:t>
+                              <w:t>PWM</w:t>
                             </w:r>
                           </w:p>
                         </w:txbxContent>
@@ -7491,6 +7503,9 @@
                     </wps:wsp>
                   </a:graphicData>
                 </a:graphic>
+                <wp14:sizeRelH relativeFrom="margin">
+                  <wp14:pctWidth>0</wp14:pctWidth>
+                </wp14:sizeRelH>
                 <wp14:sizeRelV relativeFrom="margin">
                   <wp14:pctHeight>0</wp14:pctHeight>
                 </wp14:sizeRelV>
@@ -7499,7 +7514,7 @@
           </mc:Choice>
           <mc:Fallback>
             <w:pict>
-              <v:rect w14:anchorId="0CB89011" id="Rectangle 13" o:spid="_x0000_s1033" style="position:absolute;margin-left:324.95pt;margin-top:6.4pt;width:79.8pt;height:21.6pt;z-index:251675648;visibility:visible;mso-wrap-style:square;mso-height-percent:0;mso-wrap-distance-left:9pt;mso-wrap-distance-top:0;mso-wrap-distance-right:9pt;mso-wrap-distance-bottom:0;mso-position-horizontal:absolute;mso-position-horizontal-relative:text;mso-position-vertical:absolute;mso-position-vertical-relative:text;mso-height-percent:0;mso-height-relative:margin;v-text-anchor:middle" o:gfxdata="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" fillcolor="white [3201]" strokecolor="#70ad47 [3209]" strokeweight="1pt">
+              <v:rect w14:anchorId="79115E63" id="Rectangle 21" o:spid="_x0000_s1035" style="position:absolute;margin-left:229.75pt;margin-top:4.25pt;width:64.2pt;height:22.2pt;z-index:251700224;visibility:visible;mso-wrap-style:square;mso-width-percent:0;mso-height-percent:0;mso-wrap-distance-left:9pt;mso-wrap-distance-top:0;mso-wrap-distance-right:9pt;mso-wrap-distance-bottom:0;mso-position-horizontal:absolute;mso-position-horizontal-relative:margin;mso-position-vertical:absolute;mso-position-vertical-relative:text;mso-width-percent:0;mso-height-percent:0;mso-width-relative:margin;mso-height-relative:margin;v-text-anchor:middle" o:gfxdata="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" fillcolor="white [3201]" strokecolor="#70ad47 [3209]" strokeweight="1pt">
                 <v:textbox>
                   <w:txbxContent>
                     <w:p>
@@ -7514,11 +7529,12 @@
                         <w:rPr>
                           <w:color w:val="4472C4" w:themeColor="accent1"/>
                         </w:rPr>
-                        <w:t>UART</w:t>
+                        <w:t>PWM</w:t>
                       </w:r>
                     </w:p>
                   </w:txbxContent>
                 </v:textbox>
+                <w10:wrap anchorx="margin"/>
               </v:rect>
             </w:pict>
           </mc:Fallback>
@@ -7536,18 +7552,18 @@
         <mc:AlternateContent>
           <mc:Choice Requires="wps">
             <w:drawing>
-              <wp:anchor distT="0" distB="0" distL="114300" distR="114300" simplePos="0" relativeHeight="251673600" behindDoc="0" locked="0" layoutInCell="1" allowOverlap="1" wp14:anchorId="5B1EA032" wp14:editId="21B61549">
+              <wp:anchor distT="0" distB="0" distL="114300" distR="114300" simplePos="0" relativeHeight="251698176" behindDoc="0" locked="0" layoutInCell="1" allowOverlap="1" wp14:anchorId="743C017E" wp14:editId="25EAC08C">
                 <wp:simplePos x="0" y="0"/>
                 <wp:positionH relativeFrom="margin">
-                  <wp:posOffset>3029585</wp:posOffset>
+                  <wp:posOffset>1913421</wp:posOffset>
                 </wp:positionH>
                 <wp:positionV relativeFrom="paragraph">
-                  <wp:posOffset>58420</wp:posOffset>
+                  <wp:posOffset>51435</wp:posOffset>
                 </wp:positionV>
-                <wp:extent cx="929640" cy="297180"/>
-                <wp:effectExtent l="0" t="0" r="22860" b="26670"/>
+                <wp:extent cx="815340" cy="281940"/>
+                <wp:effectExtent l="0" t="0" r="22860" b="22860"/>
                 <wp:wrapNone/>
-                <wp:docPr id="12" name="Rectangle 12"/>
+                <wp:docPr id="15" name="Rectangle 15"/>
                 <wp:cNvGraphicFramePr/>
                 <a:graphic xmlns:a="http://schemas.openxmlformats.org/drawingml/2006/main">
                   <a:graphicData uri="http://schemas.microsoft.com/office/word/2010/wordprocessingShape">
@@ -7556,7 +7572,7 @@
                       <wps:spPr>
                         <a:xfrm>
                           <a:off x="0" y="0"/>
-                          <a:ext cx="929640" cy="297180"/>
+                          <a:ext cx="815340" cy="281940"/>
                         </a:xfrm>
                         <a:prstGeom prst="rect">
                           <a:avLst/>
@@ -7615,7 +7631,7 @@
           </mc:Choice>
           <mc:Fallback>
             <w:pict>
-              <v:rect w14:anchorId="5B1EA032" id="Rectangle 12" o:spid="_x0000_s1034" style="position:absolute;margin-left:238.55pt;margin-top:4.6pt;width:73.2pt;height:23.4pt;z-index:251673600;visibility:visible;mso-wrap-style:square;mso-width-percent:0;mso-height-percent:0;mso-wrap-distance-left:9pt;mso-wrap-distance-top:0;mso-wrap-distance-right:9pt;mso-wrap-distance-bottom:0;mso-position-horizontal:absolute;mso-position-horizontal-relative:margin;mso-position-vertical:absolute;mso-position-vertical-relative:text;mso-width-percent:0;mso-height-percent:0;mso-width-relative:margin;mso-height-relative:margin;v-text-anchor:middle" o:gfxdata="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" fillcolor="white [3201]" strokecolor="#70ad47 [3209]" strokeweight="1pt">
+              <v:rect w14:anchorId="743C017E" id="Rectangle 15" o:spid="_x0000_s1036" style="position:absolute;margin-left:150.65pt;margin-top:4.05pt;width:64.2pt;height:22.2pt;z-index:251698176;visibility:visible;mso-wrap-style:square;mso-width-percent:0;mso-height-percent:0;mso-wrap-distance-left:9pt;mso-wrap-distance-top:0;mso-wrap-distance-right:9pt;mso-wrap-distance-bottom:0;mso-position-horizontal:absolute;mso-position-horizontal-relative:margin;mso-position-vertical:absolute;mso-position-vertical-relative:text;mso-width-percent:0;mso-height-percent:0;mso-width-relative:margin;mso-height-relative:margin;v-text-anchor:middle" o:gfxdata="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" fillcolor="white [3201]" strokecolor="#70ad47 [3209]" strokeweight="1pt">
                 <v:textbox>
                   <w:txbxContent>
                     <w:p>
@@ -7653,126 +7669,13 @@
         <mc:AlternateContent>
           <mc:Choice Requires="wps">
             <w:drawing>
-              <wp:anchor distT="0" distB="0" distL="114300" distR="114300" simplePos="0" relativeHeight="251671552" behindDoc="0" locked="0" layoutInCell="1" allowOverlap="1" wp14:anchorId="6EAA6B57" wp14:editId="49908E5F">
+              <wp:anchor distT="0" distB="0" distL="114300" distR="114300" simplePos="0" relativeHeight="251669504" behindDoc="0" locked="0" layoutInCell="1" allowOverlap="1" wp14:anchorId="501569E8" wp14:editId="2527A4CE">
                 <wp:simplePos x="0" y="0"/>
-                <wp:positionH relativeFrom="column">
-                  <wp:posOffset>1833245</wp:posOffset>
+                <wp:positionH relativeFrom="margin">
+                  <wp:posOffset>916526</wp:posOffset>
                 </wp:positionH>
                 <wp:positionV relativeFrom="paragraph">
-                  <wp:posOffset>73660</wp:posOffset>
-                </wp:positionV>
-                <wp:extent cx="1013460" cy="274320"/>
-                <wp:effectExtent l="0" t="0" r="15240" b="11430"/>
-                <wp:wrapNone/>
-                <wp:docPr id="11" name="Rectangle 11"/>
-                <wp:cNvGraphicFramePr/>
-                <a:graphic xmlns:a="http://schemas.openxmlformats.org/drawingml/2006/main">
-                  <a:graphicData uri="http://schemas.microsoft.com/office/word/2010/wordprocessingShape">
-                    <wps:wsp>
-                      <wps:cNvSpPr/>
-                      <wps:spPr>
-                        <a:xfrm>
-                          <a:off x="0" y="0"/>
-                          <a:ext cx="1013460" cy="274320"/>
-                        </a:xfrm>
-                        <a:prstGeom prst="rect">
-                          <a:avLst/>
-                        </a:prstGeom>
-                      </wps:spPr>
-                      <wps:style>
-                        <a:lnRef idx="2">
-                          <a:schemeClr val="accent6"/>
-                        </a:lnRef>
-                        <a:fillRef idx="1">
-                          <a:schemeClr val="lt1"/>
-                        </a:fillRef>
-                        <a:effectRef idx="0">
-                          <a:schemeClr val="accent6"/>
-                        </a:effectRef>
-                        <a:fontRef idx="minor">
-                          <a:schemeClr val="dk1"/>
-                        </a:fontRef>
-                      </wps:style>
-                      <wps:txbx>
-                        <w:txbxContent>
-                          <w:p>
-                            <w:pPr>
-                              <w:ind w:left="0"/>
-                              <w:jc w:val="center"/>
-                              <w:rPr>
-                                <w:color w:val="4472C4" w:themeColor="accent1"/>
-                              </w:rPr>
-                            </w:pPr>
-                            <w:r>
-                              <w:rPr>
-                                <w:color w:val="4472C4" w:themeColor="accent1"/>
-                              </w:rPr>
-                              <w:t>PWM</w:t>
-                            </w:r>
-                          </w:p>
-                        </w:txbxContent>
-                      </wps:txbx>
-                      <wps:bodyPr rot="0" spcFirstLastPara="0" vertOverflow="overflow" horzOverflow="overflow" vert="horz" wrap="square" lIns="91440" tIns="45720" rIns="91440" bIns="45720" numCol="1" spcCol="0" rtlCol="0" fromWordArt="0" anchor="ctr" anchorCtr="0" forceAA="0" compatLnSpc="1">
-                        <a:prstTxWarp prst="textNoShape">
-                          <a:avLst/>
-                        </a:prstTxWarp>
-                        <a:noAutofit/>
-                      </wps:bodyPr>
-                    </wps:wsp>
-                  </a:graphicData>
-                </a:graphic>
-                <wp14:sizeRelV relativeFrom="margin">
-                  <wp14:pctHeight>0</wp14:pctHeight>
-                </wp14:sizeRelV>
-              </wp:anchor>
-            </w:drawing>
-          </mc:Choice>
-          <mc:Fallback>
-            <w:pict>
-              <v:rect w14:anchorId="6EAA6B57" id="Rectangle 11" o:spid="_x0000_s1035" style="position:absolute;margin-left:144.35pt;margin-top:5.8pt;width:79.8pt;height:21.6pt;z-index:251671552;visibility:visible;mso-wrap-style:square;mso-height-percent:0;mso-wrap-distance-left:9pt;mso-wrap-distance-top:0;mso-wrap-distance-right:9pt;mso-wrap-distance-bottom:0;mso-position-horizontal:absolute;mso-position-horizontal-relative:text;mso-position-vertical:absolute;mso-position-vertical-relative:text;mso-height-percent:0;mso-height-relative:margin;v-text-anchor:middle" o:gfxdata="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" fillcolor="white [3201]" strokecolor="#70ad47 [3209]" strokeweight="1pt">
-                <v:textbox>
-                  <w:txbxContent>
-                    <w:p>
-                      <w:pPr>
-                        <w:ind w:left="0"/>
-                        <w:jc w:val="center"/>
-                        <w:rPr>
-                          <w:color w:val="4472C4" w:themeColor="accent1"/>
-                        </w:rPr>
-                      </w:pPr>
-                      <w:r>
-                        <w:rPr>
-                          <w:color w:val="4472C4" w:themeColor="accent1"/>
-                        </w:rPr>
-                        <w:t>PWM</w:t>
-                      </w:r>
-                    </w:p>
-                  </w:txbxContent>
-                </v:textbox>
-              </v:rect>
-            </w:pict>
-          </mc:Fallback>
-        </mc:AlternateContent>
-      </w:r>
-      <w:r>
-        <w:rPr>
-          <w:b/>
-          <w:bCs/>
-          <w:noProof/>
-          <w:color w:val="FF0000"/>
-          <w:sz w:val="44"/>
-          <w:szCs w:val="44"/>
-        </w:rPr>
-        <mc:AlternateContent>
-          <mc:Choice Requires="wps">
-            <w:drawing>
-              <wp:anchor distT="0" distB="0" distL="114300" distR="114300" simplePos="0" relativeHeight="251669504" behindDoc="0" locked="0" layoutInCell="1" allowOverlap="1" wp14:anchorId="501569E8" wp14:editId="3714C270">
-                <wp:simplePos x="0" y="0"/>
-                <wp:positionH relativeFrom="margin">
-                  <wp:posOffset>880745</wp:posOffset>
-                </wp:positionH>
-                <wp:positionV relativeFrom="paragraph">
-                  <wp:posOffset>58420</wp:posOffset>
+                  <wp:posOffset>54444</wp:posOffset>
                 </wp:positionV>
                 <wp:extent cx="815340" cy="281940"/>
                 <wp:effectExtent l="0" t="0" r="22860" b="22860"/>
@@ -7845,7 +7748,7 @@
           </mc:Choice>
           <mc:Fallback>
             <w:pict>
-              <v:rect w14:anchorId="501569E8" id="Rectangle 10" o:spid="_x0000_s1036" style="position:absolute;margin-left:69.35pt;margin-top:4.6pt;width:64.2pt;height:22.2pt;z-index:251669504;visibility:visible;mso-wrap-style:square;mso-width-percent:0;mso-height-percent:0;mso-wrap-distance-left:9pt;mso-wrap-distance-top:0;mso-wrap-distance-right:9pt;mso-wrap-distance-bottom:0;mso-position-horizontal:absolute;mso-position-horizontal-relative:margin;mso-position-vertical:absolute;mso-position-vertical-relative:text;mso-width-percent:0;mso-height-percent:0;mso-width-relative:margin;mso-height-relative:margin;v-text-anchor:middle" o:gfxdata="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" fillcolor="white [3201]" strokecolor="#70ad47 [3209]" strokeweight="1pt">
+              <v:rect w14:anchorId="501569E8" id="Rectangle 10" o:spid="_x0000_s1037" style="position:absolute;margin-left:72.15pt;margin-top:4.3pt;width:64.2pt;height:22.2pt;z-index:251669504;visibility:visible;mso-wrap-style:square;mso-width-percent:0;mso-height-percent:0;mso-wrap-distance-left:9pt;mso-wrap-distance-top:0;mso-wrap-distance-right:9pt;mso-wrap-distance-bottom:0;mso-position-horizontal:absolute;mso-position-horizontal-relative:margin;mso-position-vertical:absolute;mso-position-vertical-relative:text;mso-width-percent:0;mso-height-percent:0;mso-width-relative:margin;mso-height-relative:margin;v-text-anchor:middle" o:gfxdata="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" fillcolor="white [3201]" strokecolor="#70ad47 [3209]" strokeweight="1pt">
                 <v:textbox>
                   <w:txbxContent>
                     <w:p>

</xml_diff>